<commit_message>
update July 19 2022
</commit_message>
<xml_diff>
--- a/doc/3-Useful links.docx
+++ b/doc/3-Useful links.docx
@@ -1,6 +1,6 @@
 
 <file path=word/document.xml><?xml version="1.0" encoding="utf-8"?>
-<w:document xmlns:wpc="http://schemas.microsoft.com/office/word/2010/wordprocessingCanvas" xmlns:cx="http://schemas.microsoft.com/office/drawing/2014/chartex" xmlns:cx1="http://schemas.microsoft.com/office/drawing/2015/9/8/chartex" xmlns:cx2="http://schemas.microsoft.com/office/drawing/2015/10/21/chartex" xmlns:cx3="http://schemas.microsoft.com/office/drawing/2016/5/9/chartex" xmlns:cx4="http://schemas.microsoft.com/office/drawing/2016/5/10/chartex" xmlns:cx5="http://schemas.microsoft.com/office/drawing/2016/5/11/chartex" xmlns:cx6="http://schemas.microsoft.com/office/drawing/2016/5/12/chartex" xmlns:cx7="http://schemas.microsoft.com/office/drawing/2016/5/13/chartex" xmlns:cx8="http://schemas.microsoft.com/office/drawing/2016/5/14/chartex" xmlns:mc="http://schemas.openxmlformats.org/markup-compatibility/2006" xmlns:aink="http://schemas.microsoft.com/office/drawing/2016/ink" xmlns:am3d="http://schemas.microsoft.com/office/drawing/2017/model3d" xmlns:o="urn:schemas-microsoft-com:office:office" xmlns:r="http://schemas.openxmlformats.org/officeDocument/2006/relationships" xmlns:m="http://schemas.openxmlformats.org/officeDocument/2006/math" xmlns:v="urn:schemas-microsoft-com:vml" xmlns:wp14="http://schemas.microsoft.com/office/word/2010/wordprocessingDrawing" xmlns:wp="http://schemas.openxmlformats.org/drawingml/2006/wordprocessingDrawing" xmlns:w10="urn:schemas-microsoft-com:office:word" xmlns:w="http://schemas.openxmlformats.org/wordprocessingml/2006/main" xmlns:w14="http://schemas.microsoft.com/office/word/2010/wordml" xmlns:w15="http://schemas.microsoft.com/office/word/2012/wordml" xmlns:w16cex="http://schemas.microsoft.com/office/word/2018/wordml/cex" xmlns:w16cid="http://schemas.microsoft.com/office/word/2016/wordml/cid" xmlns:w16="http://schemas.microsoft.com/office/word/2018/wordml" xmlns:w16se="http://schemas.microsoft.com/office/word/2015/wordml/symex" xmlns:wpg="http://schemas.microsoft.com/office/word/2010/wordprocessingGroup" xmlns:wpi="http://schemas.microsoft.com/office/word/2010/wordprocessingInk" xmlns:wne="http://schemas.microsoft.com/office/word/2006/wordml" xmlns:wps="http://schemas.microsoft.com/office/word/2010/wordprocessingShape" mc:Ignorable="w14 w15 w16se w16cid w16 w16cex wp14">
+<w:document xmlns:wpc="http://schemas.microsoft.com/office/word/2010/wordprocessingCanvas" xmlns:cx="http://schemas.microsoft.com/office/drawing/2014/chartex" xmlns:cx1="http://schemas.microsoft.com/office/drawing/2015/9/8/chartex" xmlns:cx2="http://schemas.microsoft.com/office/drawing/2015/10/21/chartex" xmlns:cx3="http://schemas.microsoft.com/office/drawing/2016/5/9/chartex" xmlns:cx4="http://schemas.microsoft.com/office/drawing/2016/5/10/chartex" xmlns:cx5="http://schemas.microsoft.com/office/drawing/2016/5/11/chartex" xmlns:cx6="http://schemas.microsoft.com/office/drawing/2016/5/12/chartex" xmlns:cx7="http://schemas.microsoft.com/office/drawing/2016/5/13/chartex" xmlns:cx8="http://schemas.microsoft.com/office/drawing/2016/5/14/chartex" xmlns:mc="http://schemas.openxmlformats.org/markup-compatibility/2006" xmlns:aink="http://schemas.microsoft.com/office/drawing/2016/ink" xmlns:am3d="http://schemas.microsoft.com/office/drawing/2017/model3d" xmlns:o="urn:schemas-microsoft-com:office:office" xmlns:oel="http://schemas.microsoft.com/office/2019/extlst" xmlns:r="http://schemas.openxmlformats.org/officeDocument/2006/relationships" xmlns:m="http://schemas.openxmlformats.org/officeDocument/2006/math" xmlns:v="urn:schemas-microsoft-com:vml" xmlns:wp14="http://schemas.microsoft.com/office/word/2010/wordprocessingDrawing" xmlns:wp="http://schemas.openxmlformats.org/drawingml/2006/wordprocessingDrawing" xmlns:w10="urn:schemas-microsoft-com:office:word" xmlns:w="http://schemas.openxmlformats.org/wordprocessingml/2006/main" xmlns:w14="http://schemas.microsoft.com/office/word/2010/wordml" xmlns:w15="http://schemas.microsoft.com/office/word/2012/wordml" xmlns:w16cex="http://schemas.microsoft.com/office/word/2018/wordml/cex" xmlns:w16cid="http://schemas.microsoft.com/office/word/2016/wordml/cid" xmlns:w16="http://schemas.microsoft.com/office/word/2018/wordml" xmlns:w16sdtdh="http://schemas.microsoft.com/office/word/2020/wordml/sdtdatahash" xmlns:w16se="http://schemas.microsoft.com/office/word/2015/wordml/symex" xmlns:wpg="http://schemas.microsoft.com/office/word/2010/wordprocessingGroup" xmlns:wpi="http://schemas.microsoft.com/office/word/2010/wordprocessingInk" xmlns:wne="http://schemas.microsoft.com/office/word/2006/wordml" xmlns:wps="http://schemas.microsoft.com/office/word/2010/wordprocessingShape" mc:Ignorable="w14 w15 w16se w16cid w16 w16cex w16sdtdh wp14">
   <w:body>
     <w:p>
       <w:pPr>
@@ -38,27 +38,16 @@
           <w:lang w:val="en-GB"/>
         </w:rPr>
       </w:pPr>
-      <w:proofErr w:type="spellStart"/>
-      <w:r>
-        <w:rPr>
-          <w:rFonts w:ascii="Times New Roman" w:hAnsi="Times New Roman" w:cs="Times New Roman"/>
-          <w:sz w:val="22"/>
-          <w:szCs w:val="22"/>
-          <w:lang w:val="en-GB"/>
-        </w:rPr>
-        <w:t>FreeFEM</w:t>
-      </w:r>
-      <w:proofErr w:type="spellEnd"/>
-      <w:r>
-        <w:rPr>
-          <w:rFonts w:ascii="Times New Roman" w:hAnsi="Times New Roman" w:cs="Times New Roman"/>
-          <w:sz w:val="22"/>
-          <w:szCs w:val="22"/>
-          <w:lang w:val="en-GB"/>
-        </w:rPr>
-        <w:t xml:space="preserve"> website: </w:t>
-      </w:r>
-      <w:hyperlink r:id="rId6" w:history="1">
+      <w:r>
+        <w:rPr>
+          <w:rFonts w:ascii="Times New Roman" w:hAnsi="Times New Roman" w:cs="Times New Roman"/>
+          <w:sz w:val="22"/>
+          <w:szCs w:val="22"/>
+          <w:lang w:val="en-GB"/>
+        </w:rPr>
+        <w:t xml:space="preserve">FreeFEM website: </w:t>
+      </w:r>
+      <w:hyperlink r:id="rId7" w:history="1">
         <w:r>
           <w:rPr>
             <w:rStyle w:val="Hyperlink"/>
@@ -89,27 +78,16 @@
           <w:lang w:val="en-GB"/>
         </w:rPr>
       </w:pPr>
-      <w:proofErr w:type="spellStart"/>
-      <w:r>
-        <w:rPr>
-          <w:rFonts w:ascii="Times New Roman" w:hAnsi="Times New Roman" w:cs="Times New Roman"/>
-          <w:sz w:val="22"/>
-          <w:szCs w:val="22"/>
-          <w:lang w:val="en-GB"/>
-        </w:rPr>
-        <w:t>FreeFEM</w:t>
-      </w:r>
-      <w:proofErr w:type="spellEnd"/>
-      <w:r>
-        <w:rPr>
-          <w:rFonts w:ascii="Times New Roman" w:hAnsi="Times New Roman" w:cs="Times New Roman"/>
-          <w:sz w:val="22"/>
-          <w:szCs w:val="22"/>
-          <w:lang w:val="en-GB"/>
-        </w:rPr>
-        <w:t xml:space="preserve"> source code: </w:t>
-      </w:r>
-      <w:hyperlink r:id="rId7" w:history="1">
+      <w:r>
+        <w:rPr>
+          <w:rFonts w:ascii="Times New Roman" w:hAnsi="Times New Roman" w:cs="Times New Roman"/>
+          <w:sz w:val="22"/>
+          <w:szCs w:val="22"/>
+          <w:lang w:val="en-GB"/>
+        </w:rPr>
+        <w:t xml:space="preserve">FreeFEM source code: </w:t>
+      </w:r>
+      <w:hyperlink r:id="rId8" w:history="1">
         <w:r>
           <w:rPr>
             <w:rStyle w:val="Hyperlink"/>
@@ -140,27 +118,16 @@
           <w:lang w:val="en-GB"/>
         </w:rPr>
       </w:pPr>
-      <w:proofErr w:type="spellStart"/>
-      <w:r>
-        <w:rPr>
-          <w:rFonts w:ascii="Times New Roman" w:hAnsi="Times New Roman" w:cs="Times New Roman"/>
-          <w:sz w:val="22"/>
-          <w:szCs w:val="22"/>
-          <w:lang w:val="en-GB"/>
-        </w:rPr>
-        <w:t>FreeFEM</w:t>
-      </w:r>
-      <w:proofErr w:type="spellEnd"/>
-      <w:r>
-        <w:rPr>
-          <w:rFonts w:ascii="Times New Roman" w:hAnsi="Times New Roman" w:cs="Times New Roman"/>
-          <w:sz w:val="22"/>
-          <w:szCs w:val="22"/>
-          <w:lang w:val="en-GB"/>
-        </w:rPr>
-        <w:t xml:space="preserve"> installation packages: </w:t>
-      </w:r>
-      <w:hyperlink r:id="rId8" w:history="1">
+      <w:r>
+        <w:rPr>
+          <w:rFonts w:ascii="Times New Roman" w:hAnsi="Times New Roman" w:cs="Times New Roman"/>
+          <w:sz w:val="22"/>
+          <w:szCs w:val="22"/>
+          <w:lang w:val="en-GB"/>
+        </w:rPr>
+        <w:t xml:space="preserve">FreeFEM installation packages: </w:t>
+      </w:r>
+      <w:hyperlink r:id="rId9" w:history="1">
         <w:r>
           <w:rPr>
             <w:rStyle w:val="Hyperlink"/>
@@ -191,27 +158,16 @@
           <w:lang w:val="en-GB"/>
         </w:rPr>
       </w:pPr>
-      <w:proofErr w:type="spellStart"/>
-      <w:r>
-        <w:rPr>
-          <w:rFonts w:ascii="Times New Roman" w:hAnsi="Times New Roman" w:cs="Times New Roman"/>
-          <w:sz w:val="22"/>
-          <w:szCs w:val="22"/>
-          <w:lang w:val="en-GB"/>
-        </w:rPr>
-        <w:t>FreeFEM</w:t>
-      </w:r>
-      <w:proofErr w:type="spellEnd"/>
-      <w:r>
-        <w:rPr>
-          <w:rFonts w:ascii="Times New Roman" w:hAnsi="Times New Roman" w:cs="Times New Roman"/>
-          <w:sz w:val="22"/>
-          <w:szCs w:val="22"/>
-          <w:lang w:val="en-GB"/>
-        </w:rPr>
-        <w:t xml:space="preserve"> YouTube channel: </w:t>
-      </w:r>
-      <w:hyperlink r:id="rId9" w:history="1">
+      <w:r>
+        <w:rPr>
+          <w:rFonts w:ascii="Times New Roman" w:hAnsi="Times New Roman" w:cs="Times New Roman"/>
+          <w:sz w:val="22"/>
+          <w:szCs w:val="22"/>
+          <w:lang w:val="en-GB"/>
+        </w:rPr>
+        <w:t xml:space="preserve">FreeFEM YouTube channel: </w:t>
+      </w:r>
+      <w:hyperlink r:id="rId10" w:history="1">
         <w:r>
           <w:rPr>
             <w:rStyle w:val="Hyperlink"/>
@@ -327,7 +283,7 @@
         </w:rPr>
         <w:t xml:space="preserve">: </w:t>
       </w:r>
-      <w:hyperlink r:id="rId10" w:history="1">
+      <w:hyperlink r:id="rId11" w:history="1">
         <w:r>
           <w:rPr>
             <w:rStyle w:val="Hyperlink"/>
@@ -378,7 +334,7 @@
         </w:rPr>
         <w:t xml:space="preserve"> platform: </w:t>
       </w:r>
-      <w:hyperlink r:id="rId11" w:history="1">
+      <w:hyperlink r:id="rId12" w:history="1">
         <w:r>
           <w:rPr>
             <w:rStyle w:val="Hyperlink"/>
@@ -409,27 +365,16 @@
           <w:lang w:val="en-GB"/>
         </w:rPr>
       </w:pPr>
-      <w:proofErr w:type="spellStart"/>
-      <w:r>
-        <w:rPr>
-          <w:rFonts w:ascii="Times New Roman" w:hAnsi="Times New Roman" w:cs="Times New Roman"/>
-          <w:sz w:val="22"/>
-          <w:szCs w:val="22"/>
-          <w:lang w:val="en-GB"/>
-        </w:rPr>
-        <w:t>PETSc</w:t>
-      </w:r>
-      <w:proofErr w:type="spellEnd"/>
-      <w:r>
-        <w:rPr>
-          <w:rFonts w:ascii="Times New Roman" w:hAnsi="Times New Roman" w:cs="Times New Roman"/>
-          <w:sz w:val="22"/>
-          <w:szCs w:val="22"/>
-          <w:lang w:val="en-GB"/>
-        </w:rPr>
-        <w:t xml:space="preserve">: </w:t>
-      </w:r>
-      <w:hyperlink r:id="rId12" w:history="1">
+      <w:r>
+        <w:rPr>
+          <w:rFonts w:ascii="Times New Roman" w:hAnsi="Times New Roman" w:cs="Times New Roman"/>
+          <w:sz w:val="22"/>
+          <w:szCs w:val="22"/>
+          <w:lang w:val="en-GB"/>
+        </w:rPr>
+        <w:t xml:space="preserve">PETSc: </w:t>
+      </w:r>
+      <w:hyperlink r:id="rId13" w:history="1">
         <w:r>
           <w:rPr>
             <w:rStyle w:val="Hyperlink"/>
@@ -471,7 +416,7 @@
         </w:rPr>
         <w:t xml:space="preserve">: </w:t>
       </w:r>
-      <w:hyperlink r:id="rId13" w:history="1">
+      <w:hyperlink r:id="rId14" w:history="1">
         <w:r>
           <w:rPr>
             <w:rStyle w:val="Hyperlink"/>
@@ -647,147 +592,6 @@
           <w:lang w:val="en-GB"/>
         </w:rPr>
       </w:pPr>
-      <w:hyperlink r:id="rId14" w:history="1">
-        <w:r>
-          <w:rPr>
-            <w:rStyle w:val="Hyperlink"/>
-            <w:rFonts w:ascii="Times New Roman" w:hAnsi="Times New Roman" w:cs="Times New Roman"/>
-            <w:sz w:val="22"/>
-            <w:szCs w:val="22"/>
-            <w:lang w:val="en-GB"/>
-          </w:rPr>
-          <w:t>https://link.springer.com/article/10.1007/s00158-006-0017-y</w:t>
-        </w:r>
-      </w:hyperlink>
-      <w:r>
-        <w:rPr>
-          <w:rFonts w:ascii="Times New Roman" w:hAnsi="Times New Roman" w:cs="Times New Roman"/>
-          <w:sz w:val="22"/>
-          <w:szCs w:val="22"/>
-          <w:lang w:val="en-GB"/>
-        </w:rPr>
-        <w:t xml:space="preserve"> </w:t>
-      </w:r>
-    </w:p>
-    <w:p>
-      <w:pPr>
-        <w:rPr>
-          <w:rFonts w:ascii="Times New Roman" w:hAnsi="Times New Roman" w:cs="Times New Roman"/>
-          <w:sz w:val="22"/>
-          <w:szCs w:val="22"/>
-          <w:lang w:val="en-GB"/>
-        </w:rPr>
-      </w:pPr>
-    </w:p>
-    <w:p>
-      <w:pPr>
-        <w:rPr>
-          <w:rFonts w:ascii="Times New Roman" w:hAnsi="Times New Roman" w:cs="Times New Roman"/>
-          <w:sz w:val="22"/>
-          <w:szCs w:val="22"/>
-          <w:u w:val="single"/>
-          <w:lang w:val="en-GB"/>
-        </w:rPr>
-      </w:pPr>
-      <w:r>
-        <w:rPr>
-          <w:rFonts w:ascii="Times New Roman" w:hAnsi="Times New Roman" w:cs="Times New Roman"/>
-          <w:sz w:val="22"/>
-          <w:szCs w:val="22"/>
-          <w:u w:val="single"/>
-          <w:lang w:val="en-GB"/>
-        </w:rPr>
-        <w:t xml:space="preserve">Phase field method: </w:t>
-      </w:r>
-    </w:p>
-    <w:p>
-      <w:pPr>
-        <w:rPr>
-          <w:rFonts w:ascii="Times New Roman" w:hAnsi="Times New Roman" w:cs="Times New Roman"/>
-          <w:sz w:val="22"/>
-          <w:szCs w:val="22"/>
-          <w:lang w:val="en-GB"/>
-        </w:rPr>
-      </w:pPr>
-      <w:r>
-        <w:rPr>
-          <w:rFonts w:ascii="Times New Roman" w:hAnsi="Times New Roman" w:cs="Times New Roman"/>
-          <w:sz w:val="22"/>
-          <w:szCs w:val="22"/>
-          <w:lang w:val="en-GB"/>
-        </w:rPr>
-        <w:t xml:space="preserve">Kim, C., </w:t>
-      </w:r>
-      <w:proofErr w:type="spellStart"/>
-      <w:r>
-        <w:rPr>
-          <w:rFonts w:ascii="Times New Roman" w:hAnsi="Times New Roman" w:cs="Times New Roman"/>
-          <w:sz w:val="22"/>
-          <w:szCs w:val="22"/>
-          <w:lang w:val="en-GB"/>
-        </w:rPr>
-        <w:t>Mingook</w:t>
-      </w:r>
-      <w:proofErr w:type="spellEnd"/>
-      <w:r>
-        <w:rPr>
-          <w:rFonts w:ascii="Times New Roman" w:hAnsi="Times New Roman" w:cs="Times New Roman"/>
-          <w:sz w:val="22"/>
-          <w:szCs w:val="22"/>
-          <w:lang w:val="en-GB"/>
-        </w:rPr>
-        <w:t xml:space="preserve">, J., Takayuki, Y., Shinji, N., &amp; </w:t>
-      </w:r>
-      <w:proofErr w:type="spellStart"/>
-      <w:r>
-        <w:rPr>
-          <w:rFonts w:ascii="Times New Roman" w:hAnsi="Times New Roman" w:cs="Times New Roman"/>
-          <w:sz w:val="22"/>
-          <w:szCs w:val="22"/>
-          <w:lang w:val="en-GB"/>
-        </w:rPr>
-        <w:t>Jeonghoon</w:t>
-      </w:r>
-      <w:proofErr w:type="spellEnd"/>
-      <w:r>
-        <w:rPr>
-          <w:rFonts w:ascii="Times New Roman" w:hAnsi="Times New Roman" w:cs="Times New Roman"/>
-          <w:sz w:val="22"/>
-          <w:szCs w:val="22"/>
-          <w:lang w:val="en-GB"/>
-        </w:rPr>
-        <w:t xml:space="preserve">, Y. (2020). </w:t>
-      </w:r>
-      <w:proofErr w:type="spellStart"/>
-      <w:r>
-        <w:rPr>
-          <w:rFonts w:ascii="Times New Roman" w:hAnsi="Times New Roman" w:cs="Times New Roman"/>
-          <w:sz w:val="22"/>
-          <w:szCs w:val="22"/>
-          <w:lang w:val="en-GB"/>
-        </w:rPr>
-        <w:t>Freefem</w:t>
-      </w:r>
-      <w:proofErr w:type="spellEnd"/>
-      <w:r>
-        <w:rPr>
-          <w:rFonts w:ascii="Times New Roman" w:hAnsi="Times New Roman" w:cs="Times New Roman"/>
-          <w:sz w:val="22"/>
-          <w:szCs w:val="22"/>
-          <w:lang w:val="en-GB"/>
-        </w:rPr>
-        <w:t>++ code for reaction-diffusion equation–based topology optimization: for high-resolution boundary representation using adaptive mesh refinement. Structural and Multidisciplinary Optimization, 62(1), 439-455.</w:t>
-      </w:r>
-    </w:p>
-    <w:p>
-      <w:pPr>
-        <w:rPr>
-          <w:rFonts w:ascii="Times New Roman" w:hAnsi="Times New Roman" w:cs="Times New Roman"/>
-          <w:sz w:val="22"/>
-          <w:szCs w:val="22"/>
-          <w:lang w:val="en-GB"/>
-        </w:rPr>
-      </w:pPr>
       <w:hyperlink r:id="rId15" w:history="1">
         <w:r>
           <w:rPr>
@@ -795,9 +599,8 @@
             <w:rFonts w:ascii="Times New Roman" w:hAnsi="Times New Roman" w:cs="Times New Roman"/>
             <w:sz w:val="22"/>
             <w:szCs w:val="22"/>
-            <w:lang w:val="en-GB"/>
           </w:rPr>
-          <w:t>https://link.springer.com/article/10.1007/s00158-020-02498-3</w:t>
+          <w:t>https://doi.org/10.1007/s00158-006-0017-y</w:t>
         </w:r>
       </w:hyperlink>
       <w:r>
@@ -838,26 +641,26 @@
           <w:u w:val="single"/>
           <w:lang w:val="en-GB"/>
         </w:rPr>
-        <w:t xml:space="preserve">Density method: </w:t>
-      </w:r>
-    </w:p>
-    <w:p>
-      <w:pPr>
-        <w:rPr>
-          <w:rFonts w:ascii="Times New Roman" w:hAnsi="Times New Roman" w:cs="Times New Roman"/>
-          <w:sz w:val="22"/>
-          <w:szCs w:val="22"/>
-          <w:lang w:val="en-GB"/>
-        </w:rPr>
-      </w:pPr>
-      <w:r>
-        <w:rPr>
-          <w:rFonts w:ascii="Times New Roman" w:hAnsi="Times New Roman" w:cs="Times New Roman"/>
-          <w:sz w:val="22"/>
-          <w:szCs w:val="22"/>
-          <w:lang w:val="en-GB"/>
-        </w:rPr>
-        <w:t xml:space="preserve">Zhu, B., Zhang, X., Li, H., Liang, J., Wang, R., Li, H., &amp; </w:t>
+        <w:t xml:space="preserve">Phase field method: </w:t>
+      </w:r>
+    </w:p>
+    <w:p>
+      <w:pPr>
+        <w:rPr>
+          <w:rFonts w:ascii="Times New Roman" w:hAnsi="Times New Roman" w:cs="Times New Roman"/>
+          <w:sz w:val="22"/>
+          <w:szCs w:val="22"/>
+          <w:lang w:val="en-GB"/>
+        </w:rPr>
+      </w:pPr>
+      <w:r>
+        <w:rPr>
+          <w:rFonts w:ascii="Times New Roman" w:hAnsi="Times New Roman" w:cs="Times New Roman"/>
+          <w:sz w:val="22"/>
+          <w:szCs w:val="22"/>
+          <w:lang w:val="en-GB"/>
+        </w:rPr>
+        <w:t xml:space="preserve">Kim, C., </w:t>
       </w:r>
       <w:proofErr w:type="spellStart"/>
       <w:r>
@@ -867,7 +670,7 @@
           <w:szCs w:val="22"/>
           <w:lang w:val="en-GB"/>
         </w:rPr>
-        <w:t>Nishiwaki</w:t>
+        <w:t>Mingook</w:t>
       </w:r>
       <w:proofErr w:type="spellEnd"/>
       <w:r>
@@ -877,7 +680,7 @@
           <w:szCs w:val="22"/>
           <w:lang w:val="en-GB"/>
         </w:rPr>
-        <w:t xml:space="preserve">, S. (2021). An 89-line code for geometrically nonlinear topology optimization written in </w:t>
+        <w:t xml:space="preserve">, J., Takayuki, Y., Shinji, N., &amp; </w:t>
       </w:r>
       <w:proofErr w:type="spellStart"/>
       <w:r>
@@ -887,7 +690,7 @@
           <w:szCs w:val="22"/>
           <w:lang w:val="en-GB"/>
         </w:rPr>
-        <w:t>FreeFEM</w:t>
+        <w:t>Jeonghoon</w:t>
       </w:r>
       <w:proofErr w:type="spellEnd"/>
       <w:r>
@@ -897,7 +700,27 @@
           <w:szCs w:val="22"/>
           <w:lang w:val="en-GB"/>
         </w:rPr>
-        <w:t>. Structural and Multidisciplinary Optimization, 63(2), 1015-1027.</w:t>
+        <w:t xml:space="preserve">, Y. (2020). </w:t>
+      </w:r>
+      <w:proofErr w:type="spellStart"/>
+      <w:r>
+        <w:rPr>
+          <w:rFonts w:ascii="Times New Roman" w:hAnsi="Times New Roman" w:cs="Times New Roman"/>
+          <w:sz w:val="22"/>
+          <w:szCs w:val="22"/>
+          <w:lang w:val="en-GB"/>
+        </w:rPr>
+        <w:t>Freefem</w:t>
+      </w:r>
+      <w:proofErr w:type="spellEnd"/>
+      <w:r>
+        <w:rPr>
+          <w:rFonts w:ascii="Times New Roman" w:hAnsi="Times New Roman" w:cs="Times New Roman"/>
+          <w:sz w:val="22"/>
+          <w:szCs w:val="22"/>
+          <w:lang w:val="en-GB"/>
+        </w:rPr>
+        <w:t>++ code for reaction-diffusion equation–based topology optimization: for high-resolution boundary representation using adaptive mesh refinement. Structural and Multidisciplinary Optimization, 62(1), 439-455.</w:t>
       </w:r>
     </w:p>
     <w:p>
@@ -918,7 +741,7 @@
             <w:szCs w:val="22"/>
             <w:lang w:val="en-GB"/>
           </w:rPr>
-          <w:t>https://link.springer.com/article/10.1007/s00158-020-02733-x</w:t>
+          <w:t>https://doi.org/10.1007/s00158-020-02498-3</w:t>
         </w:r>
       </w:hyperlink>
       <w:r>
@@ -947,9 +770,109 @@
           <w:rFonts w:ascii="Times New Roman" w:hAnsi="Times New Roman" w:cs="Times New Roman"/>
           <w:sz w:val="22"/>
           <w:szCs w:val="22"/>
-          <w:lang w:val="en-GB"/>
-        </w:rPr>
-      </w:pPr>
+          <w:u w:val="single"/>
+          <w:lang w:val="en-GB"/>
+        </w:rPr>
+      </w:pPr>
+      <w:r>
+        <w:rPr>
+          <w:rFonts w:ascii="Times New Roman" w:hAnsi="Times New Roman" w:cs="Times New Roman"/>
+          <w:sz w:val="22"/>
+          <w:szCs w:val="22"/>
+          <w:u w:val="single"/>
+          <w:lang w:val="en-GB"/>
+        </w:rPr>
+        <w:t xml:space="preserve">Density method: </w:t>
+      </w:r>
+    </w:p>
+    <w:p>
+      <w:pPr>
+        <w:rPr>
+          <w:rFonts w:ascii="Times New Roman" w:hAnsi="Times New Roman" w:cs="Times New Roman"/>
+          <w:sz w:val="22"/>
+          <w:szCs w:val="22"/>
+          <w:lang w:val="en-GB"/>
+        </w:rPr>
+      </w:pPr>
+      <w:r>
+        <w:rPr>
+          <w:rFonts w:ascii="Times New Roman" w:hAnsi="Times New Roman" w:cs="Times New Roman"/>
+          <w:sz w:val="22"/>
+          <w:szCs w:val="22"/>
+          <w:lang w:val="en-GB"/>
+        </w:rPr>
+        <w:t xml:space="preserve">Zhu, B., Zhang, X., Li, H., Liang, J., Wang, R., Li, H., &amp; </w:t>
+      </w:r>
+      <w:proofErr w:type="spellStart"/>
+      <w:r>
+        <w:rPr>
+          <w:rFonts w:ascii="Times New Roman" w:hAnsi="Times New Roman" w:cs="Times New Roman"/>
+          <w:sz w:val="22"/>
+          <w:szCs w:val="22"/>
+          <w:lang w:val="en-GB"/>
+        </w:rPr>
+        <w:t>Nishiwaki</w:t>
+      </w:r>
+      <w:proofErr w:type="spellEnd"/>
+      <w:r>
+        <w:rPr>
+          <w:rFonts w:ascii="Times New Roman" w:hAnsi="Times New Roman" w:cs="Times New Roman"/>
+          <w:sz w:val="22"/>
+          <w:szCs w:val="22"/>
+          <w:lang w:val="en-GB"/>
+        </w:rPr>
+        <w:t>, S. (2021). An 89-line code for geometrically nonlinear topology optimization written in FreeFEM. Structural and Multidisciplinary Optimization, 63(2), 1015-1027.</w:t>
+      </w:r>
+    </w:p>
+    <w:p>
+      <w:pPr>
+        <w:rPr>
+          <w:rFonts w:ascii="Times New Roman" w:hAnsi="Times New Roman" w:cs="Times New Roman"/>
+          <w:sz w:val="22"/>
+          <w:szCs w:val="22"/>
+          <w:lang w:val="en-GB"/>
+        </w:rPr>
+      </w:pPr>
+      <w:hyperlink r:id="rId17" w:history="1">
+        <w:r>
+          <w:rPr>
+            <w:rStyle w:val="Hyperlink"/>
+            <w:rFonts w:ascii="Times New Roman" w:hAnsi="Times New Roman" w:cs="Times New Roman"/>
+            <w:sz w:val="22"/>
+            <w:szCs w:val="22"/>
+            <w:lang w:val="en-GB"/>
+          </w:rPr>
+          <w:t>https://doi.org/10.1007/s00158-020-02733-x</w:t>
+        </w:r>
+      </w:hyperlink>
+      <w:r>
+        <w:rPr>
+          <w:rFonts w:ascii="Times New Roman" w:hAnsi="Times New Roman" w:cs="Times New Roman"/>
+          <w:sz w:val="22"/>
+          <w:szCs w:val="22"/>
+          <w:lang w:val="en-GB"/>
+        </w:rPr>
+        <w:t xml:space="preserve"> </w:t>
+      </w:r>
+    </w:p>
+    <w:p>
+      <w:pPr>
+        <w:rPr>
+          <w:rFonts w:ascii="Times New Roman" w:hAnsi="Times New Roman" w:cs="Times New Roman"/>
+          <w:sz w:val="22"/>
+          <w:szCs w:val="22"/>
+          <w:lang w:val="en-GB"/>
+        </w:rPr>
+      </w:pPr>
+      <w:r>
+        <w:rPr>
+          <w:rFonts w:ascii="Times New Roman" w:hAnsi="Times New Roman" w:cs="Times New Roman"/>
+          <w:sz w:val="22"/>
+          <w:szCs w:val="22"/>
+          <w:lang w:val="en-GB"/>
+        </w:rPr>
+        <w:br w:type="page"/>
+      </w:r>
     </w:p>
     <w:p>
       <w:pPr>
@@ -975,9 +898,9 @@
           <w:szCs w:val="22"/>
           <w:lang w:val="en-GB"/>
         </w:rPr>
-        <w:t xml:space="preserve">Topology Optimization using </w:t>
-      </w:r>
-      <w:proofErr w:type="spellStart"/>
+        <w:lastRenderedPageBreak/>
+        <w:t>Topology Optimization using FreeFEM</w:t>
+      </w:r>
       <w:r>
         <w:rPr>
           <w:rFonts w:ascii="Times New Roman" w:hAnsi="Times New Roman" w:cs="Times New Roman"/>
@@ -989,8 +912,9 @@
           <w:szCs w:val="22"/>
           <w:lang w:val="en-GB"/>
         </w:rPr>
-        <w:t>FreeFEM</w:t>
-      </w:r>
+        <w:t>-PETSc-</w:t>
+      </w:r>
+      <w:proofErr w:type="spellStart"/>
       <w:r>
         <w:rPr>
           <w:rFonts w:ascii="Times New Roman" w:hAnsi="Times New Roman" w:cs="Times New Roman"/>
@@ -1002,7 +926,7 @@
           <w:szCs w:val="22"/>
           <w:lang w:val="en-GB"/>
         </w:rPr>
-        <w:t>-PETSc-Mmg</w:t>
+        <w:t>Mmg</w:t>
       </w:r>
       <w:proofErr w:type="spellEnd"/>
       <w:r>
@@ -1016,8 +940,23 @@
           <w:szCs w:val="22"/>
           <w:lang w:val="en-GB"/>
         </w:rPr>
-        <w:t>:</w:t>
-      </w:r>
+        <w:t>/</w:t>
+      </w:r>
+      <w:proofErr w:type="spellStart"/>
+      <w:r>
+        <w:rPr>
+          <w:rFonts w:ascii="Times New Roman" w:hAnsi="Times New Roman" w:cs="Times New Roman"/>
+          <w:b/>
+          <w:bCs/>
+          <w:i/>
+          <w:iCs/>
+          <w:sz w:val="22"/>
+          <w:szCs w:val="22"/>
+          <w:lang w:val="en-GB"/>
+        </w:rPr>
+        <w:t>Parmmg</w:t>
+      </w:r>
+      <w:proofErr w:type="spellEnd"/>
     </w:p>
     <w:p>
       <w:pPr>
@@ -1052,7 +991,7 @@
                     <pic:cNvPicPr/>
                   </pic:nvPicPr>
                   <pic:blipFill>
-                    <a:blip r:embed="rId17" cstate="print">
+                    <a:blip r:embed="rId18" cstate="print">
                       <a:extLst>
                         <a:ext uri="{28A0092B-C50C-407E-A947-70E740481C1C}">
                           <a14:useLocalDpi xmlns:a14="http://schemas.microsoft.com/office/drawing/2010/main" val="0"/>
@@ -1102,7 +1041,7 @@
                     <pic:cNvPicPr/>
                   </pic:nvPicPr>
                   <pic:blipFill>
-                    <a:blip r:embed="rId18" cstate="print">
+                    <a:blip r:embed="rId19" cstate="print">
                       <a:extLst>
                         <a:ext uri="{28A0092B-C50C-407E-A947-70E740481C1C}">
                           <a14:useLocalDpi xmlns:a14="http://schemas.microsoft.com/office/drawing/2010/main" val="0"/>
@@ -1145,7 +1084,7 @@
           <w:szCs w:val="22"/>
           <w:lang w:val="en-GB"/>
         </w:rPr>
-        <w:t xml:space="preserve">Li, H., Yamada, T., Jolivet, P., </w:t>
+        <w:t xml:space="preserve">Hao Li, Takayuki Yamada, Pierre Jolivet, Kozo </w:t>
       </w:r>
       <w:proofErr w:type="spellStart"/>
       <w:r>
@@ -1165,7 +1104,7 @@
           <w:szCs w:val="22"/>
           <w:lang w:val="en-GB"/>
         </w:rPr>
-        <w:t xml:space="preserve">, K., </w:t>
+        <w:t xml:space="preserve">, </w:t>
       </w:r>
       <w:proofErr w:type="spellStart"/>
       <w:r>
@@ -1175,6 +1114,26 @@
           <w:szCs w:val="22"/>
           <w:lang w:val="en-GB"/>
         </w:rPr>
+        <w:t>Tsuguo</w:t>
+      </w:r>
+      <w:proofErr w:type="spellEnd"/>
+      <w:r>
+        <w:rPr>
+          <w:rFonts w:ascii="Times New Roman" w:hAnsi="Times New Roman" w:cs="Times New Roman"/>
+          <w:sz w:val="22"/>
+          <w:szCs w:val="22"/>
+          <w:lang w:val="en-GB"/>
+        </w:rPr>
+        <w:t xml:space="preserve"> </w:t>
+      </w:r>
+      <w:proofErr w:type="spellStart"/>
+      <w:r>
+        <w:rPr>
+          <w:rFonts w:ascii="Times New Roman" w:hAnsi="Times New Roman" w:cs="Times New Roman"/>
+          <w:sz w:val="22"/>
+          <w:szCs w:val="22"/>
+          <w:lang w:val="en-GB"/>
+        </w:rPr>
         <w:t>Kondoh</w:t>
       </w:r>
       <w:proofErr w:type="spellEnd"/>
@@ -1185,7 +1144,7 @@
           <w:szCs w:val="22"/>
           <w:lang w:val="en-GB"/>
         </w:rPr>
-        <w:t xml:space="preserve">, T., </w:t>
+        <w:t xml:space="preserve">, Kazuhiro </w:t>
       </w:r>
       <w:proofErr w:type="spellStart"/>
       <w:r>
@@ -1205,7 +1164,7 @@
           <w:szCs w:val="22"/>
           <w:lang w:val="en-GB"/>
         </w:rPr>
-        <w:t xml:space="preserve">, K., &amp; </w:t>
+        <w:t xml:space="preserve">, and Shinji </w:t>
       </w:r>
       <w:proofErr w:type="spellStart"/>
       <w:r>
@@ -1225,18 +1184,385 @@
           <w:szCs w:val="22"/>
           <w:lang w:val="en-GB"/>
         </w:rPr>
-        <w:t>, S. (2021). Full-scale 3D structural topology optimization using adaptive mesh refinement based on the level-set method. Finite Elements in Analysis and Design, 194, 103561.</w:t>
-      </w:r>
-      <w:r>
-        <w:rPr>
-          <w:rFonts w:ascii="Times New Roman" w:hAnsi="Times New Roman" w:cs="Times New Roman"/>
-          <w:sz w:val="22"/>
-          <w:szCs w:val="22"/>
-          <w:lang w:val="en-GB"/>
-        </w:rPr>
+        <w:t>. "Full-scale 3D structural topology optimization using adaptive mesh refinement based on level-set method." Finite Elements in Analysis and Design 194 (2021): 103561</w:t>
+      </w:r>
+      <w:r>
+        <w:rPr>
+          <w:rFonts w:ascii="Times New Roman" w:hAnsi="Times New Roman" w:cs="Times New Roman"/>
+          <w:sz w:val="22"/>
+          <w:szCs w:val="22"/>
+          <w:lang w:val="en-GB"/>
+        </w:rPr>
+        <w:t>.</w:t>
+      </w:r>
+    </w:p>
+    <w:p>
+      <w:pPr>
+        <w:rPr>
+          <w:rFonts w:ascii="Times New Roman" w:eastAsia="Times New Roman" w:hAnsi="Times New Roman" w:cs="Times New Roman"/>
+          <w:color w:val="0C7DBB"/>
+          <w:sz w:val="22"/>
+          <w:szCs w:val="22"/>
+          <w:u w:val="single"/>
+        </w:rPr>
+      </w:pPr>
+      <w:hyperlink r:id="rId20" w:history="1">
+        <w:r>
+          <w:rPr>
+            <w:rStyle w:val="Hyperlink"/>
+            <w:rFonts w:ascii="Times New Roman" w:eastAsia="Times New Roman" w:hAnsi="Times New Roman" w:cs="Times New Roman"/>
+            <w:sz w:val="22"/>
+            <w:szCs w:val="22"/>
+          </w:rPr>
+          <w:t>https://doi.org/10.1016/j.finel.2021.103561</w:t>
+        </w:r>
+      </w:hyperlink>
+    </w:p>
+    <w:p>
+      <w:pPr>
+        <w:rPr>
+          <w:rFonts w:ascii="Arial" w:eastAsia="Times New Roman" w:hAnsi="Arial" w:cs="Arial"/>
+          <w:color w:val="0C7DBB"/>
+          <w:sz w:val="21"/>
+          <w:szCs w:val="21"/>
+          <w:u w:val="single"/>
+        </w:rPr>
+      </w:pPr>
+    </w:p>
+    <w:p>
+      <w:pPr>
+        <w:rPr>
+          <w:rFonts w:ascii="Times New Roman" w:eastAsia="Times New Roman" w:hAnsi="Times New Roman" w:cs="Times New Roman"/>
+        </w:rPr>
+      </w:pPr>
+      <w:r>
+        <w:rPr>
+          <w:rFonts w:ascii="Times New Roman" w:eastAsia="Times New Roman" w:hAnsi="Times New Roman" w:cs="Times New Roman"/>
+        </w:rPr>
+        <w:fldChar w:fldCharType="begin"/>
+      </w:r>
+      <w:r>
+        <w:rPr>
+          <w:rFonts w:ascii="Times New Roman" w:eastAsia="Times New Roman" w:hAnsi="Times New Roman" w:cs="Times New Roman"/>
+        </w:rPr>
+        <w:instrText xml:space="preserve"> INCLUDEPICTURE "https://www.x-mol.com/showImage/showUeImage?fileSource=upload:webue/20220610/99441654861333835.png" \* MERGEFORMATINET </w:instrText>
+      </w:r>
+      <w:r>
+        <w:rPr>
+          <w:rFonts w:ascii="Times New Roman" w:eastAsia="Times New Roman" w:hAnsi="Times New Roman" w:cs="Times New Roman"/>
+        </w:rPr>
+        <w:fldChar w:fldCharType="separate"/>
+      </w:r>
+      <w:r>
+        <w:rPr>
+          <w:rFonts w:ascii="Times New Roman" w:eastAsia="Times New Roman" w:hAnsi="Times New Roman" w:cs="Times New Roman"/>
+          <w:noProof/>
+        </w:rPr>
+        <w:drawing>
+          <wp:inline distT="0" distB="0" distL="0" distR="0" wp14:anchorId="7B809E02" wp14:editId="313F312E">
+            <wp:extent cx="2853559" cy="1253615"/>
+            <wp:effectExtent l="0" t="0" r="4445" b="3810"/>
+            <wp:docPr id="2" name="Picture 2"/>
+            <wp:cNvGraphicFramePr>
+              <a:graphicFrameLocks xmlns:a="http://schemas.openxmlformats.org/drawingml/2006/main" noChangeAspect="1"/>
+            </wp:cNvGraphicFramePr>
+            <a:graphic xmlns:a="http://schemas.openxmlformats.org/drawingml/2006/main">
+              <a:graphicData uri="http://schemas.openxmlformats.org/drawingml/2006/picture">
+                <pic:pic xmlns:pic="http://schemas.openxmlformats.org/drawingml/2006/picture">
+                  <pic:nvPicPr>
+                    <pic:cNvPr id="0" name="Picture 1"/>
+                    <pic:cNvPicPr>
+                      <a:picLocks noChangeAspect="1" noChangeArrowheads="1"/>
+                    </pic:cNvPicPr>
+                  </pic:nvPicPr>
+                  <pic:blipFill>
+                    <a:blip r:embed="rId21" cstate="print">
+                      <a:extLst>
+                        <a:ext uri="{28A0092B-C50C-407E-A947-70E740481C1C}">
+                          <a14:useLocalDpi xmlns:a14="http://schemas.microsoft.com/office/drawing/2010/main" val="0"/>
+                        </a:ext>
+                      </a:extLst>
+                    </a:blip>
+                    <a:srcRect/>
+                    <a:stretch>
+                      <a:fillRect/>
+                    </a:stretch>
+                  </pic:blipFill>
+                  <pic:spPr bwMode="auto">
+                    <a:xfrm>
+                      <a:off x="0" y="0"/>
+                      <a:ext cx="2877413" cy="1264095"/>
+                    </a:xfrm>
+                    <a:prstGeom prst="rect">
+                      <a:avLst/>
+                    </a:prstGeom>
+                    <a:noFill/>
+                    <a:ln>
+                      <a:noFill/>
+                    </a:ln>
+                  </pic:spPr>
+                </pic:pic>
+              </a:graphicData>
+            </a:graphic>
+          </wp:inline>
+        </w:drawing>
+      </w:r>
+      <w:r>
+        <w:rPr>
+          <w:rFonts w:ascii="Times New Roman" w:eastAsia="Times New Roman" w:hAnsi="Times New Roman" w:cs="Times New Roman"/>
+        </w:rPr>
+        <w:fldChar w:fldCharType="end"/>
+      </w:r>
+      <w:r>
         <w:t xml:space="preserve"> </w:t>
       </w:r>
-      <w:hyperlink r:id="rId19" w:history="1">
+      <w:r>
+        <w:rPr>
+          <w:rFonts w:ascii="Times New Roman" w:eastAsia="Times New Roman" w:hAnsi="Times New Roman" w:cs="Times New Roman"/>
+        </w:rPr>
+        <w:fldChar w:fldCharType="begin"/>
+      </w:r>
+      <w:r>
+        <w:rPr>
+          <w:rFonts w:ascii="Times New Roman" w:eastAsia="Times New Roman" w:hAnsi="Times New Roman" w:cs="Times New Roman"/>
+        </w:rPr>
+        <w:instrText xml:space="preserve"> INCLUDEPICTURE "https://www.x-mol.com/showImage/showUeImage?fileSource=upload:webue/20220610/15341654861333182.png" \* MERGEFORMATINET </w:instrText>
+      </w:r>
+      <w:r>
+        <w:rPr>
+          <w:rFonts w:ascii="Times New Roman" w:eastAsia="Times New Roman" w:hAnsi="Times New Roman" w:cs="Times New Roman"/>
+        </w:rPr>
+        <w:fldChar w:fldCharType="separate"/>
+      </w:r>
+      <w:r>
+        <w:rPr>
+          <w:rFonts w:ascii="Times New Roman" w:eastAsia="Times New Roman" w:hAnsi="Times New Roman" w:cs="Times New Roman"/>
+          <w:noProof/>
+        </w:rPr>
+        <w:drawing>
+          <wp:inline distT="0" distB="0" distL="0" distR="0" wp14:anchorId="5930E42A" wp14:editId="61860D3A">
+            <wp:extent cx="2956034" cy="1114829"/>
+            <wp:effectExtent l="0" t="0" r="3175" b="3175"/>
+            <wp:docPr id="4" name="Picture 4"/>
+            <wp:cNvGraphicFramePr>
+              <a:graphicFrameLocks xmlns:a="http://schemas.openxmlformats.org/drawingml/2006/main" noChangeAspect="1"/>
+            </wp:cNvGraphicFramePr>
+            <a:graphic xmlns:a="http://schemas.openxmlformats.org/drawingml/2006/main">
+              <a:graphicData uri="http://schemas.openxmlformats.org/drawingml/2006/picture">
+                <pic:pic xmlns:pic="http://schemas.openxmlformats.org/drawingml/2006/picture">
+                  <pic:nvPicPr>
+                    <pic:cNvPr id="0" name="Picture 3"/>
+                    <pic:cNvPicPr>
+                      <a:picLocks noChangeAspect="1" noChangeArrowheads="1"/>
+                    </pic:cNvPicPr>
+                  </pic:nvPicPr>
+                  <pic:blipFill>
+                    <a:blip r:embed="rId22" cstate="print">
+                      <a:extLst>
+                        <a:ext uri="{28A0092B-C50C-407E-A947-70E740481C1C}">
+                          <a14:useLocalDpi xmlns:a14="http://schemas.microsoft.com/office/drawing/2010/main" val="0"/>
+                        </a:ext>
+                      </a:extLst>
+                    </a:blip>
+                    <a:srcRect/>
+                    <a:stretch>
+                      <a:fillRect/>
+                    </a:stretch>
+                  </pic:blipFill>
+                  <pic:spPr bwMode="auto">
+                    <a:xfrm>
+                      <a:off x="0" y="0"/>
+                      <a:ext cx="3019175" cy="1138642"/>
+                    </a:xfrm>
+                    <a:prstGeom prst="rect">
+                      <a:avLst/>
+                    </a:prstGeom>
+                    <a:noFill/>
+                    <a:ln>
+                      <a:noFill/>
+                    </a:ln>
+                  </pic:spPr>
+                </pic:pic>
+              </a:graphicData>
+            </a:graphic>
+          </wp:inline>
+        </w:drawing>
+      </w:r>
+      <w:r>
+        <w:rPr>
+          <w:rFonts w:ascii="Times New Roman" w:eastAsia="Times New Roman" w:hAnsi="Times New Roman" w:cs="Times New Roman"/>
+        </w:rPr>
+        <w:fldChar w:fldCharType="end"/>
+      </w:r>
+    </w:p>
+    <w:p>
+      <w:pPr>
+        <w:jc w:val="both"/>
+        <w:rPr>
+          <w:rFonts w:ascii="Times New Roman" w:hAnsi="Times New Roman" w:cs="Times New Roman"/>
+          <w:sz w:val="22"/>
+          <w:szCs w:val="22"/>
+          <w:lang w:val="en-GB"/>
+        </w:rPr>
+      </w:pPr>
+      <w:r>
+        <w:rPr>
+          <w:rFonts w:ascii="Times New Roman" w:hAnsi="Times New Roman" w:cs="Times New Roman"/>
+          <w:sz w:val="22"/>
+          <w:szCs w:val="22"/>
+          <w:lang w:val="en-GB"/>
+        </w:rPr>
+        <w:t xml:space="preserve">Hao Li, </w:t>
+      </w:r>
+      <w:proofErr w:type="spellStart"/>
+      <w:r>
+        <w:rPr>
+          <w:rFonts w:ascii="Times New Roman" w:hAnsi="Times New Roman" w:cs="Times New Roman"/>
+          <w:sz w:val="22"/>
+          <w:szCs w:val="22"/>
+          <w:lang w:val="en-GB"/>
+        </w:rPr>
+        <w:t>Tsuguo</w:t>
+      </w:r>
+      <w:proofErr w:type="spellEnd"/>
+      <w:r>
+        <w:rPr>
+          <w:rFonts w:ascii="Times New Roman" w:hAnsi="Times New Roman" w:cs="Times New Roman"/>
+          <w:sz w:val="22"/>
+          <w:szCs w:val="22"/>
+          <w:lang w:val="en-GB"/>
+        </w:rPr>
+        <w:t xml:space="preserve"> </w:t>
+      </w:r>
+      <w:proofErr w:type="spellStart"/>
+      <w:r>
+        <w:rPr>
+          <w:rFonts w:ascii="Times New Roman" w:hAnsi="Times New Roman" w:cs="Times New Roman"/>
+          <w:sz w:val="22"/>
+          <w:szCs w:val="22"/>
+          <w:lang w:val="en-GB"/>
+        </w:rPr>
+        <w:t>Kondoh</w:t>
+      </w:r>
+      <w:proofErr w:type="spellEnd"/>
+      <w:r>
+        <w:rPr>
+          <w:rFonts w:ascii="Times New Roman" w:hAnsi="Times New Roman" w:cs="Times New Roman"/>
+          <w:sz w:val="22"/>
+          <w:szCs w:val="22"/>
+          <w:lang w:val="en-GB"/>
+        </w:rPr>
+        <w:t xml:space="preserve">, Pierre Jolivet, Kozo </w:t>
+      </w:r>
+      <w:proofErr w:type="spellStart"/>
+      <w:r>
+        <w:rPr>
+          <w:rFonts w:ascii="Times New Roman" w:hAnsi="Times New Roman" w:cs="Times New Roman"/>
+          <w:sz w:val="22"/>
+          <w:szCs w:val="22"/>
+          <w:lang w:val="en-GB"/>
+        </w:rPr>
+        <w:t>Furuta</w:t>
+      </w:r>
+      <w:proofErr w:type="spellEnd"/>
+      <w:r>
+        <w:rPr>
+          <w:rFonts w:ascii="Times New Roman" w:hAnsi="Times New Roman" w:cs="Times New Roman"/>
+          <w:sz w:val="22"/>
+          <w:szCs w:val="22"/>
+          <w:lang w:val="en-GB"/>
+        </w:rPr>
+        <w:t xml:space="preserve">, Takayuki Yamada, </w:t>
+      </w:r>
+      <w:proofErr w:type="spellStart"/>
+      <w:r>
+        <w:rPr>
+          <w:rFonts w:ascii="Times New Roman" w:hAnsi="Times New Roman" w:cs="Times New Roman"/>
+          <w:sz w:val="22"/>
+          <w:szCs w:val="22"/>
+          <w:lang w:val="en-GB"/>
+        </w:rPr>
+        <w:t>Benliang</w:t>
+      </w:r>
+      <w:proofErr w:type="spellEnd"/>
+      <w:r>
+        <w:rPr>
+          <w:rFonts w:ascii="Times New Roman" w:hAnsi="Times New Roman" w:cs="Times New Roman"/>
+          <w:sz w:val="22"/>
+          <w:szCs w:val="22"/>
+          <w:lang w:val="en-GB"/>
+        </w:rPr>
+        <w:t xml:space="preserve"> Zhu, Kazuhiro </w:t>
+      </w:r>
+      <w:proofErr w:type="spellStart"/>
+      <w:r>
+        <w:rPr>
+          <w:rFonts w:ascii="Times New Roman" w:hAnsi="Times New Roman" w:cs="Times New Roman"/>
+          <w:sz w:val="22"/>
+          <w:szCs w:val="22"/>
+          <w:lang w:val="en-GB"/>
+        </w:rPr>
+        <w:t>Izui</w:t>
+      </w:r>
+      <w:proofErr w:type="spellEnd"/>
+      <w:r>
+        <w:rPr>
+          <w:rFonts w:ascii="Times New Roman" w:hAnsi="Times New Roman" w:cs="Times New Roman"/>
+          <w:sz w:val="22"/>
+          <w:szCs w:val="22"/>
+          <w:lang w:val="en-GB"/>
+        </w:rPr>
+        <w:t xml:space="preserve">, and Shinji </w:t>
+      </w:r>
+      <w:proofErr w:type="spellStart"/>
+      <w:r>
+        <w:rPr>
+          <w:rFonts w:ascii="Times New Roman" w:hAnsi="Times New Roman" w:cs="Times New Roman"/>
+          <w:sz w:val="22"/>
+          <w:szCs w:val="22"/>
+          <w:lang w:val="en-GB"/>
+        </w:rPr>
+        <w:t>Nishiwaki</w:t>
+      </w:r>
+      <w:proofErr w:type="spellEnd"/>
+      <w:r>
+        <w:rPr>
+          <w:rFonts w:ascii="Times New Roman" w:hAnsi="Times New Roman" w:cs="Times New Roman"/>
+          <w:sz w:val="22"/>
+          <w:szCs w:val="22"/>
+          <w:lang w:val="en-GB"/>
+        </w:rPr>
+        <w:t>."Three-dimensional topology optimization of fluid-structure system using body-fitted mesh adaption based on the level-set method." Applied Mathematical Modelling 101 (2022): 276-308</w:t>
+      </w:r>
+      <w:r>
+        <w:rPr>
+          <w:rFonts w:ascii="Times New Roman" w:hAnsi="Times New Roman" w:cs="Times New Roman"/>
+          <w:sz w:val="22"/>
+          <w:szCs w:val="22"/>
+          <w:lang w:val="en-GB"/>
+        </w:rPr>
+        <w:t>.</w:t>
+      </w:r>
+      <w:r>
+        <w:rPr>
+          <w:rFonts w:ascii="Times New Roman" w:hAnsi="Times New Roman" w:cs="Times New Roman"/>
+          <w:sz w:val="22"/>
+          <w:szCs w:val="22"/>
+          <w:lang w:val="en-GB"/>
+        </w:rPr>
+        <w:t xml:space="preserve"> </w:t>
+      </w:r>
+    </w:p>
+    <w:p>
+      <w:pPr>
+        <w:rPr>
+          <w:rFonts w:ascii="Times New Roman" w:hAnsi="Times New Roman" w:cs="Times New Roman"/>
+          <w:sz w:val="22"/>
+          <w:szCs w:val="22"/>
+          <w:lang w:val="en-GB"/>
+        </w:rPr>
+      </w:pPr>
+      <w:hyperlink r:id="rId23" w:history="1">
         <w:r>
           <w:rPr>
             <w:rStyle w:val="Hyperlink"/>
@@ -1245,7 +1571,7 @@
             <w:szCs w:val="22"/>
             <w:lang w:val="en-GB"/>
           </w:rPr>
-          <w:t>https://www.sciencedirect.com/science/article/pii/S0168874X21000457</w:t>
+          <w:t>https://doi.org/10.1016/j.apm.2021.08.021</w:t>
         </w:r>
       </w:hyperlink>
       <w:r>
@@ -1264,10 +1590,190 @@
           <w:rFonts w:ascii="Times New Roman" w:hAnsi="Times New Roman" w:cs="Times New Roman"/>
           <w:sz w:val="22"/>
           <w:szCs w:val="22"/>
-          <w:lang w:val="en-GB"/>
-        </w:rPr>
-      </w:pPr>
-      <w:hyperlink r:id="rId20" w:history="1">
+        </w:rPr>
+      </w:pPr>
+      <w:hyperlink r:id="rId24" w:history="1">
+        <w:r>
+          <w:rPr>
+            <w:rStyle w:val="Hyperlink"/>
+            <w:rFonts w:ascii="Times New Roman" w:hAnsi="Times New Roman" w:cs="Times New Roman"/>
+            <w:sz w:val="22"/>
+            <w:szCs w:val="22"/>
+          </w:rPr>
+          <w:t>https://www.youtube.com/watch?v=6NIZ0QI4RmY&amp;t=368s</w:t>
+        </w:r>
+      </w:hyperlink>
+      <w:r>
+        <w:rPr>
+          <w:rFonts w:ascii="Times New Roman" w:hAnsi="Times New Roman" w:cs="Times New Roman"/>
+          <w:sz w:val="22"/>
+          <w:szCs w:val="22"/>
+        </w:rPr>
+        <w:t xml:space="preserve"> </w:t>
+      </w:r>
+    </w:p>
+    <w:p>
+      <w:pPr>
+        <w:rPr>
+          <w:rFonts w:ascii="Times New Roman" w:hAnsi="Times New Roman" w:cs="Times New Roman"/>
+          <w:sz w:val="22"/>
+          <w:szCs w:val="22"/>
+        </w:rPr>
+      </w:pPr>
+    </w:p>
+    <w:p>
+      <w:pPr>
+        <w:jc w:val="center"/>
+        <w:rPr>
+          <w:rFonts w:ascii="Times New Roman" w:eastAsia="Times New Roman" w:hAnsi="Times New Roman" w:cs="Times New Roman"/>
+        </w:rPr>
+      </w:pPr>
+      <w:r>
+        <w:rPr>
+          <w:rFonts w:ascii="Times New Roman" w:eastAsia="Times New Roman" w:hAnsi="Times New Roman" w:cs="Times New Roman"/>
+        </w:rPr>
+        <w:fldChar w:fldCharType="begin"/>
+      </w:r>
+      <w:r>
+        <w:rPr>
+          <w:rFonts w:ascii="Times New Roman" w:eastAsia="Times New Roman" w:hAnsi="Times New Roman" w:cs="Times New Roman"/>
+        </w:rPr>
+        <w:instrText xml:space="preserve"> INCLUDEPICTURE "https://www.x-mol.com/showImage/showUeImage?fileSource=upload:webue/20220610/8441654861454471.png" \* MERGEFORMATINET </w:instrText>
+      </w:r>
+      <w:r>
+        <w:rPr>
+          <w:rFonts w:ascii="Times New Roman" w:eastAsia="Times New Roman" w:hAnsi="Times New Roman" w:cs="Times New Roman"/>
+        </w:rPr>
+        <w:fldChar w:fldCharType="separate"/>
+      </w:r>
+      <w:r>
+        <w:rPr>
+          <w:rFonts w:ascii="Times New Roman" w:eastAsia="Times New Roman" w:hAnsi="Times New Roman" w:cs="Times New Roman"/>
+          <w:noProof/>
+        </w:rPr>
+        <w:drawing>
+          <wp:inline distT="0" distB="0" distL="0" distR="0" wp14:anchorId="0BB71E19" wp14:editId="1D62BFA2">
+            <wp:extent cx="5848897" cy="2628879"/>
+            <wp:effectExtent l="0" t="0" r="0" b="635"/>
+            <wp:docPr id="5" name="Picture 5"/>
+            <wp:cNvGraphicFramePr>
+              <a:graphicFrameLocks xmlns:a="http://schemas.openxmlformats.org/drawingml/2006/main" noChangeAspect="1"/>
+            </wp:cNvGraphicFramePr>
+            <a:graphic xmlns:a="http://schemas.openxmlformats.org/drawingml/2006/main">
+              <a:graphicData uri="http://schemas.openxmlformats.org/drawingml/2006/picture">
+                <pic:pic xmlns:pic="http://schemas.openxmlformats.org/drawingml/2006/picture">
+                  <pic:nvPicPr>
+                    <pic:cNvPr id="0" name="Picture 5"/>
+                    <pic:cNvPicPr>
+                      <a:picLocks noChangeAspect="1" noChangeArrowheads="1"/>
+                    </pic:cNvPicPr>
+                  </pic:nvPicPr>
+                  <pic:blipFill>
+                    <a:blip r:embed="rId25" cstate="print">
+                      <a:extLst>
+                        <a:ext uri="{28A0092B-C50C-407E-A947-70E740481C1C}">
+                          <a14:useLocalDpi xmlns:a14="http://schemas.microsoft.com/office/drawing/2010/main" val="0"/>
+                        </a:ext>
+                      </a:extLst>
+                    </a:blip>
+                    <a:srcRect/>
+                    <a:stretch>
+                      <a:fillRect/>
+                    </a:stretch>
+                  </pic:blipFill>
+                  <pic:spPr bwMode="auto">
+                    <a:xfrm>
+                      <a:off x="0" y="0"/>
+                      <a:ext cx="5906287" cy="2654674"/>
+                    </a:xfrm>
+                    <a:prstGeom prst="rect">
+                      <a:avLst/>
+                    </a:prstGeom>
+                    <a:noFill/>
+                    <a:ln>
+                      <a:noFill/>
+                    </a:ln>
+                  </pic:spPr>
+                </pic:pic>
+              </a:graphicData>
+            </a:graphic>
+          </wp:inline>
+        </w:drawing>
+      </w:r>
+      <w:r>
+        <w:rPr>
+          <w:rFonts w:ascii="Times New Roman" w:eastAsia="Times New Roman" w:hAnsi="Times New Roman" w:cs="Times New Roman"/>
+        </w:rPr>
+        <w:fldChar w:fldCharType="end"/>
+      </w:r>
+    </w:p>
+    <w:p>
+      <w:pPr>
+        <w:jc w:val="both"/>
+        <w:rPr>
+          <w:rFonts w:ascii="Times New Roman" w:hAnsi="Times New Roman" w:cs="Times New Roman"/>
+          <w:sz w:val="22"/>
+          <w:szCs w:val="22"/>
+        </w:rPr>
+      </w:pPr>
+      <w:r>
+        <w:rPr>
+          <w:rFonts w:ascii="Times New Roman" w:hAnsi="Times New Roman" w:cs="Times New Roman"/>
+          <w:sz w:val="22"/>
+          <w:szCs w:val="22"/>
+        </w:rPr>
+        <w:t xml:space="preserve">Hao Li, Tsuguo Kondoh, Pierre Jolivet, Kozo Furuta, Takayuki Yamada, Benliang Zhu, Heng Zhang, Kazuhiro Izui, and Shinji Nishiwaki."Optimum design and thermal modeling for 2D and 3D natural </w:t>
+      </w:r>
+      <w:r>
+        <w:rPr>
+          <w:rFonts w:ascii="Times New Roman" w:hAnsi="Times New Roman" w:cs="Times New Roman"/>
+          <w:sz w:val="22"/>
+          <w:szCs w:val="22"/>
+        </w:rPr>
+        <w:lastRenderedPageBreak/>
+        <w:t>convection problems incorporating level set-based topology optimization with body-fitted mesh." International Journal for Numerical Methods in Engineering 123, no. 9 (2022): 1954-1990.</w:t>
+      </w:r>
+    </w:p>
+    <w:p>
+      <w:pPr>
+        <w:rPr>
+          <w:rFonts w:ascii="Times New Roman" w:hAnsi="Times New Roman" w:cs="Times New Roman"/>
+          <w:sz w:val="22"/>
+          <w:szCs w:val="22"/>
+          <w:lang w:val="en-GB"/>
+        </w:rPr>
+      </w:pPr>
+      <w:hyperlink r:id="rId26" w:history="1">
+        <w:r>
+          <w:rPr>
+            <w:rStyle w:val="Hyperlink"/>
+            <w:rFonts w:ascii="Times New Roman" w:hAnsi="Times New Roman" w:cs="Times New Roman"/>
+            <w:sz w:val="22"/>
+            <w:szCs w:val="22"/>
+          </w:rPr>
+          <w:t>https://doi.org/10.1002/nme.6923</w:t>
+        </w:r>
+      </w:hyperlink>
+      <w:r>
+        <w:rPr>
+          <w:rFonts w:ascii="Times New Roman" w:hAnsi="Times New Roman" w:cs="Times New Roman"/>
+          <w:sz w:val="22"/>
+          <w:szCs w:val="22"/>
+          <w:lang w:val="en-GB"/>
+        </w:rPr>
+        <w:t xml:space="preserve"> </w:t>
+      </w:r>
+    </w:p>
+    <w:p>
+      <w:pPr>
+        <w:rPr>
+          <w:rFonts w:ascii="Times New Roman" w:hAnsi="Times New Roman" w:cs="Times New Roman"/>
+          <w:sz w:val="22"/>
+          <w:szCs w:val="22"/>
+          <w:lang w:val="en-GB"/>
+        </w:rPr>
+      </w:pPr>
+      <w:hyperlink r:id="rId27" w:history="1">
         <w:r>
           <w:rPr>
             <w:rStyle w:val="Hyperlink"/>
@@ -1276,7 +1782,7 @@
             <w:szCs w:val="22"/>
             <w:lang w:val="en-GB"/>
           </w:rPr>
-          <w:t>https://www.youtube.com/watch?v=6NIZ0QI4RmY&amp;t=368s</w:t>
+          <w:t>https://www.youtube.com/watch?v=kJrw5l9U4DA&amp;t=1145s</w:t>
         </w:r>
       </w:hyperlink>
       <w:r>
@@ -1289,8 +1795,371 @@
         <w:t xml:space="preserve"> </w:t>
       </w:r>
     </w:p>
+    <w:p>
+      <w:pPr>
+        <w:rPr>
+          <w:rFonts w:ascii="Times New Roman" w:hAnsi="Times New Roman" w:cs="Times New Roman"/>
+          <w:sz w:val="22"/>
+          <w:szCs w:val="22"/>
+          <w:lang w:val="en-GB"/>
+        </w:rPr>
+      </w:pPr>
+    </w:p>
+    <w:p>
+      <w:pPr>
+        <w:jc w:val="center"/>
+        <w:rPr>
+          <w:rFonts w:ascii="Times New Roman" w:eastAsia="Times New Roman" w:hAnsi="Times New Roman" w:cs="Times New Roman"/>
+        </w:rPr>
+      </w:pPr>
+      <w:r>
+        <w:rPr>
+          <w:rFonts w:ascii="Times New Roman" w:eastAsia="Times New Roman" w:hAnsi="Times New Roman" w:cs="Times New Roman"/>
+        </w:rPr>
+        <w:fldChar w:fldCharType="begin"/>
+      </w:r>
+      <w:r>
+        <w:rPr>
+          <w:rFonts w:ascii="Times New Roman" w:eastAsia="Times New Roman" w:hAnsi="Times New Roman" w:cs="Times New Roman"/>
+        </w:rPr>
+        <w:instrText xml:space="preserve"> INCLUDEPICTURE "https://www.x-mol.com/showImage/showUeImage?fileSource=upload:webue/20220624/67421656040327065.png" \* MERGEFORMATINET </w:instrText>
+      </w:r>
+      <w:r>
+        <w:rPr>
+          <w:rFonts w:ascii="Times New Roman" w:eastAsia="Times New Roman" w:hAnsi="Times New Roman" w:cs="Times New Roman"/>
+        </w:rPr>
+        <w:fldChar w:fldCharType="separate"/>
+      </w:r>
+      <w:r>
+        <w:rPr>
+          <w:rFonts w:ascii="Times New Roman" w:eastAsia="Times New Roman" w:hAnsi="Times New Roman" w:cs="Times New Roman"/>
+          <w:noProof/>
+        </w:rPr>
+        <w:drawing>
+          <wp:inline distT="0" distB="0" distL="0" distR="0" wp14:anchorId="281C1F2A" wp14:editId="47FB7068">
+            <wp:extent cx="3752193" cy="1680069"/>
+            <wp:effectExtent l="0" t="0" r="0" b="0"/>
+            <wp:docPr id="6" name="Picture 6"/>
+            <wp:cNvGraphicFramePr>
+              <a:graphicFrameLocks xmlns:a="http://schemas.openxmlformats.org/drawingml/2006/main" noChangeAspect="1"/>
+            </wp:cNvGraphicFramePr>
+            <a:graphic xmlns:a="http://schemas.openxmlformats.org/drawingml/2006/main">
+              <a:graphicData uri="http://schemas.openxmlformats.org/drawingml/2006/picture">
+                <pic:pic xmlns:pic="http://schemas.openxmlformats.org/drawingml/2006/picture">
+                  <pic:nvPicPr>
+                    <pic:cNvPr id="0" name="Picture 7"/>
+                    <pic:cNvPicPr>
+                      <a:picLocks noChangeAspect="1" noChangeArrowheads="1"/>
+                    </pic:cNvPicPr>
+                  </pic:nvPicPr>
+                  <pic:blipFill>
+                    <a:blip r:embed="rId28" cstate="print">
+                      <a:extLst>
+                        <a:ext uri="{28A0092B-C50C-407E-A947-70E740481C1C}">
+                          <a14:useLocalDpi xmlns:a14="http://schemas.microsoft.com/office/drawing/2010/main" val="0"/>
+                        </a:ext>
+                      </a:extLst>
+                    </a:blip>
+                    <a:srcRect/>
+                    <a:stretch>
+                      <a:fillRect/>
+                    </a:stretch>
+                  </pic:blipFill>
+                  <pic:spPr bwMode="auto">
+                    <a:xfrm>
+                      <a:off x="0" y="0"/>
+                      <a:ext cx="3783246" cy="1693973"/>
+                    </a:xfrm>
+                    <a:prstGeom prst="rect">
+                      <a:avLst/>
+                    </a:prstGeom>
+                    <a:noFill/>
+                    <a:ln>
+                      <a:noFill/>
+                    </a:ln>
+                  </pic:spPr>
+                </pic:pic>
+              </a:graphicData>
+            </a:graphic>
+          </wp:inline>
+        </w:drawing>
+      </w:r>
+      <w:r>
+        <w:rPr>
+          <w:rFonts w:ascii="Times New Roman" w:eastAsia="Times New Roman" w:hAnsi="Times New Roman" w:cs="Times New Roman"/>
+        </w:rPr>
+        <w:fldChar w:fldCharType="end"/>
+      </w:r>
+    </w:p>
+    <w:p>
+      <w:pPr>
+        <w:jc w:val="center"/>
+        <w:rPr>
+          <w:rFonts w:ascii="Times New Roman" w:eastAsia="Times New Roman" w:hAnsi="Times New Roman" w:cs="Times New Roman"/>
+        </w:rPr>
+      </w:pPr>
+      <w:r>
+        <w:rPr>
+          <w:rFonts w:ascii="Times New Roman" w:eastAsia="Times New Roman" w:hAnsi="Times New Roman" w:cs="Times New Roman"/>
+        </w:rPr>
+        <w:fldChar w:fldCharType="begin"/>
+      </w:r>
+      <w:r>
+        <w:rPr>
+          <w:rFonts w:ascii="Times New Roman" w:eastAsia="Times New Roman" w:hAnsi="Times New Roman" w:cs="Times New Roman"/>
+        </w:rPr>
+        <w:instrText xml:space="preserve"> INCLUDEPICTURE "https://www.x-mol.com/showImage/showUeImage?fileSource=upload:webue/20220624/17671656040341498.png" \* MERGEFORMATINET </w:instrText>
+      </w:r>
+      <w:r>
+        <w:rPr>
+          <w:rFonts w:ascii="Times New Roman" w:eastAsia="Times New Roman" w:hAnsi="Times New Roman" w:cs="Times New Roman"/>
+        </w:rPr>
+        <w:fldChar w:fldCharType="separate"/>
+      </w:r>
+      <w:r>
+        <w:rPr>
+          <w:rFonts w:ascii="Times New Roman" w:eastAsia="Times New Roman" w:hAnsi="Times New Roman" w:cs="Times New Roman"/>
+          <w:noProof/>
+        </w:rPr>
+        <w:drawing>
+          <wp:inline distT="0" distB="0" distL="0" distR="0" wp14:anchorId="55901CCC" wp14:editId="7606D07C">
+            <wp:extent cx="4532586" cy="1297792"/>
+            <wp:effectExtent l="0" t="0" r="1905" b="0"/>
+            <wp:docPr id="7" name="Picture 7"/>
+            <wp:cNvGraphicFramePr>
+              <a:graphicFrameLocks xmlns:a="http://schemas.openxmlformats.org/drawingml/2006/main" noChangeAspect="1"/>
+            </wp:cNvGraphicFramePr>
+            <a:graphic xmlns:a="http://schemas.openxmlformats.org/drawingml/2006/main">
+              <a:graphicData uri="http://schemas.openxmlformats.org/drawingml/2006/picture">
+                <pic:pic xmlns:pic="http://schemas.openxmlformats.org/drawingml/2006/picture">
+                  <pic:nvPicPr>
+                    <pic:cNvPr id="0" name="Picture 9"/>
+                    <pic:cNvPicPr>
+                      <a:picLocks noChangeAspect="1" noChangeArrowheads="1"/>
+                    </pic:cNvPicPr>
+                  </pic:nvPicPr>
+                  <pic:blipFill>
+                    <a:blip r:embed="rId29" cstate="print">
+                      <a:extLst>
+                        <a:ext uri="{28A0092B-C50C-407E-A947-70E740481C1C}">
+                          <a14:useLocalDpi xmlns:a14="http://schemas.microsoft.com/office/drawing/2010/main" val="0"/>
+                        </a:ext>
+                      </a:extLst>
+                    </a:blip>
+                    <a:srcRect/>
+                    <a:stretch>
+                      <a:fillRect/>
+                    </a:stretch>
+                  </pic:blipFill>
+                  <pic:spPr bwMode="auto">
+                    <a:xfrm>
+                      <a:off x="0" y="0"/>
+                      <a:ext cx="4632741" cy="1326469"/>
+                    </a:xfrm>
+                    <a:prstGeom prst="rect">
+                      <a:avLst/>
+                    </a:prstGeom>
+                    <a:noFill/>
+                    <a:ln>
+                      <a:noFill/>
+                    </a:ln>
+                  </pic:spPr>
+                </pic:pic>
+              </a:graphicData>
+            </a:graphic>
+          </wp:inline>
+        </w:drawing>
+      </w:r>
+      <w:r>
+        <w:rPr>
+          <w:rFonts w:ascii="Times New Roman" w:eastAsia="Times New Roman" w:hAnsi="Times New Roman" w:cs="Times New Roman"/>
+        </w:rPr>
+        <w:fldChar w:fldCharType="end"/>
+      </w:r>
+    </w:p>
+    <w:p>
+      <w:pPr>
+        <w:jc w:val="both"/>
+        <w:rPr>
+          <w:rFonts w:ascii="Times New Roman" w:hAnsi="Times New Roman" w:cs="Times New Roman"/>
+          <w:sz w:val="22"/>
+          <w:szCs w:val="22"/>
+          <w:lang w:val="en-GB"/>
+        </w:rPr>
+      </w:pPr>
+      <w:r>
+        <w:rPr>
+          <w:rFonts w:ascii="Times New Roman" w:hAnsi="Times New Roman" w:cs="Times New Roman"/>
+          <w:sz w:val="22"/>
+          <w:szCs w:val="22"/>
+          <w:lang w:val="en-GB"/>
+        </w:rPr>
+        <w:t xml:space="preserve">Hao Li, </w:t>
+      </w:r>
+      <w:proofErr w:type="spellStart"/>
+      <w:r>
+        <w:rPr>
+          <w:rFonts w:ascii="Times New Roman" w:hAnsi="Times New Roman" w:cs="Times New Roman"/>
+          <w:sz w:val="22"/>
+          <w:szCs w:val="22"/>
+          <w:lang w:val="en-GB"/>
+        </w:rPr>
+        <w:t>Tsuguo</w:t>
+      </w:r>
+      <w:proofErr w:type="spellEnd"/>
+      <w:r>
+        <w:rPr>
+          <w:rFonts w:ascii="Times New Roman" w:hAnsi="Times New Roman" w:cs="Times New Roman"/>
+          <w:sz w:val="22"/>
+          <w:szCs w:val="22"/>
+          <w:lang w:val="en-GB"/>
+        </w:rPr>
+        <w:t xml:space="preserve"> </w:t>
+      </w:r>
+      <w:proofErr w:type="spellStart"/>
+      <w:r>
+        <w:rPr>
+          <w:rFonts w:ascii="Times New Roman" w:hAnsi="Times New Roman" w:cs="Times New Roman"/>
+          <w:sz w:val="22"/>
+          <w:szCs w:val="22"/>
+          <w:lang w:val="en-GB"/>
+        </w:rPr>
+        <w:t>Kondoh</w:t>
+      </w:r>
+      <w:proofErr w:type="spellEnd"/>
+      <w:r>
+        <w:rPr>
+          <w:rFonts w:ascii="Times New Roman" w:hAnsi="Times New Roman" w:cs="Times New Roman"/>
+          <w:sz w:val="22"/>
+          <w:szCs w:val="22"/>
+          <w:lang w:val="en-GB"/>
+        </w:rPr>
+        <w:t xml:space="preserve">, Pierre Jolivet, Nari Nakayama, Kozo </w:t>
+      </w:r>
+      <w:proofErr w:type="spellStart"/>
+      <w:r>
+        <w:rPr>
+          <w:rFonts w:ascii="Times New Roman" w:hAnsi="Times New Roman" w:cs="Times New Roman"/>
+          <w:sz w:val="22"/>
+          <w:szCs w:val="22"/>
+          <w:lang w:val="en-GB"/>
+        </w:rPr>
+        <w:t>Furuta</w:t>
+      </w:r>
+      <w:proofErr w:type="spellEnd"/>
+      <w:r>
+        <w:rPr>
+          <w:rFonts w:ascii="Times New Roman" w:hAnsi="Times New Roman" w:cs="Times New Roman"/>
+          <w:sz w:val="22"/>
+          <w:szCs w:val="22"/>
+          <w:lang w:val="en-GB"/>
+        </w:rPr>
+        <w:t xml:space="preserve">, Heng Zhang, </w:t>
+      </w:r>
+      <w:proofErr w:type="spellStart"/>
+      <w:r>
+        <w:rPr>
+          <w:rFonts w:ascii="Times New Roman" w:hAnsi="Times New Roman" w:cs="Times New Roman"/>
+          <w:sz w:val="22"/>
+          <w:szCs w:val="22"/>
+          <w:lang w:val="en-GB"/>
+        </w:rPr>
+        <w:t>Bengliang</w:t>
+      </w:r>
+      <w:proofErr w:type="spellEnd"/>
+      <w:r>
+        <w:rPr>
+          <w:rFonts w:ascii="Times New Roman" w:hAnsi="Times New Roman" w:cs="Times New Roman"/>
+          <w:sz w:val="22"/>
+          <w:szCs w:val="22"/>
+          <w:lang w:val="en-GB"/>
+        </w:rPr>
+        <w:t xml:space="preserve"> Zhu, Kazuhiro </w:t>
+      </w:r>
+      <w:proofErr w:type="spellStart"/>
+      <w:r>
+        <w:rPr>
+          <w:rFonts w:ascii="Times New Roman" w:hAnsi="Times New Roman" w:cs="Times New Roman"/>
+          <w:sz w:val="22"/>
+          <w:szCs w:val="22"/>
+          <w:lang w:val="en-GB"/>
+        </w:rPr>
+        <w:t>Izui</w:t>
+      </w:r>
+      <w:proofErr w:type="spellEnd"/>
+      <w:r>
+        <w:rPr>
+          <w:rFonts w:ascii="Times New Roman" w:hAnsi="Times New Roman" w:cs="Times New Roman"/>
+          <w:sz w:val="22"/>
+          <w:szCs w:val="22"/>
+          <w:lang w:val="en-GB"/>
+        </w:rPr>
+        <w:t xml:space="preserve">, and Shinji </w:t>
+      </w:r>
+      <w:proofErr w:type="spellStart"/>
+      <w:r>
+        <w:rPr>
+          <w:rFonts w:ascii="Times New Roman" w:hAnsi="Times New Roman" w:cs="Times New Roman"/>
+          <w:sz w:val="22"/>
+          <w:szCs w:val="22"/>
+          <w:lang w:val="en-GB"/>
+        </w:rPr>
+        <w:t>Nishiwaki</w:t>
+      </w:r>
+      <w:proofErr w:type="spellEnd"/>
+      <w:r>
+        <w:rPr>
+          <w:rFonts w:ascii="Times New Roman" w:hAnsi="Times New Roman" w:cs="Times New Roman"/>
+          <w:sz w:val="22"/>
+          <w:szCs w:val="22"/>
+          <w:lang w:val="en-GB"/>
+        </w:rPr>
+        <w:t>."Topology optimization for lift-drag problems incorporated with distributed unstructured mesh adaptation." Structural and Multidisciplinary Optimization, DOI: 10.1007/s00158-022-03314-w, in press.</w:t>
+      </w:r>
+    </w:p>
+    <w:p>
+      <w:pPr>
+        <w:jc w:val="both"/>
+        <w:rPr>
+          <w:rFonts w:ascii="Times New Roman" w:hAnsi="Times New Roman" w:cs="Times New Roman"/>
+          <w:sz w:val="22"/>
+          <w:szCs w:val="22"/>
+          <w:lang w:val="en-GB"/>
+        </w:rPr>
+      </w:pPr>
+      <w:r>
+        <w:rPr>
+          <w:rFonts w:ascii="Times New Roman" w:hAnsi="Times New Roman" w:cs="Times New Roman"/>
+          <w:sz w:val="22"/>
+          <w:szCs w:val="22"/>
+          <w:lang w:val="en-GB"/>
+        </w:rPr>
+        <w:t>Preprint:</w:t>
+      </w:r>
+      <w:hyperlink r:id="rId30" w:history="1">
+        <w:r>
+          <w:rPr>
+            <w:rStyle w:val="Hyperlink"/>
+            <w:rFonts w:ascii="Times New Roman" w:hAnsi="Times New Roman" w:cs="Times New Roman"/>
+            <w:sz w:val="22"/>
+            <w:szCs w:val="22"/>
+            <w:lang w:val="en-GB"/>
+          </w:rPr>
+          <w:t>https://www.researchgate.net/publication/361498579_Topology_optimization_for_lift-drag_problems_incorporated_with_distributed_unstructured_mesh_adaptation</w:t>
+        </w:r>
+      </w:hyperlink>
+      <w:r>
+        <w:rPr>
+          <w:rFonts w:ascii="Times New Roman" w:hAnsi="Times New Roman" w:cs="Times New Roman"/>
+          <w:sz w:val="22"/>
+          <w:szCs w:val="22"/>
+          <w:lang w:val="en-GB"/>
+        </w:rPr>
+        <w:t xml:space="preserve"> </w:t>
+      </w:r>
+    </w:p>
     <w:sectPr>
-      <w:headerReference w:type="default" r:id="rId21"/>
+      <w:headerReference w:type="default" r:id="rId31"/>
       <w:pgSz w:w="12240" w:h="15840"/>
       <w:pgMar w:top="1440" w:right="1440" w:bottom="1440" w:left="1440" w:header="708" w:footer="708" w:gutter="0"/>
       <w:cols w:space="708"/>
@@ -1301,7 +2170,7 @@
 </file>
 
 <file path=word/endnotes.xml><?xml version="1.0" encoding="utf-8"?>
-<w:endnotes xmlns:wpc="http://schemas.microsoft.com/office/word/2010/wordprocessingCanvas" xmlns:cx="http://schemas.microsoft.com/office/drawing/2014/chartex" xmlns:cx1="http://schemas.microsoft.com/office/drawing/2015/9/8/chartex" xmlns:cx2="http://schemas.microsoft.com/office/drawing/2015/10/21/chartex" xmlns:cx3="http://schemas.microsoft.com/office/drawing/2016/5/9/chartex" xmlns:cx4="http://schemas.microsoft.com/office/drawing/2016/5/10/chartex" xmlns:cx5="http://schemas.microsoft.com/office/drawing/2016/5/11/chartex" xmlns:cx6="http://schemas.microsoft.com/office/drawing/2016/5/12/chartex" xmlns:cx7="http://schemas.microsoft.com/office/drawing/2016/5/13/chartex" xmlns:cx8="http://schemas.microsoft.com/office/drawing/2016/5/14/chartex" xmlns:mc="http://schemas.openxmlformats.org/markup-compatibility/2006" xmlns:aink="http://schemas.microsoft.com/office/drawing/2016/ink" xmlns:am3d="http://schemas.microsoft.com/office/drawing/2017/model3d" xmlns:o="urn:schemas-microsoft-com:office:office" xmlns:r="http://schemas.openxmlformats.org/officeDocument/2006/relationships" xmlns:m="http://schemas.openxmlformats.org/officeDocument/2006/math" xmlns:v="urn:schemas-microsoft-com:vml" xmlns:wp14="http://schemas.microsoft.com/office/word/2010/wordprocessingDrawing" xmlns:wp="http://schemas.openxmlformats.org/drawingml/2006/wordprocessingDrawing" xmlns:w10="urn:schemas-microsoft-com:office:word" xmlns:w="http://schemas.openxmlformats.org/wordprocessingml/2006/main" xmlns:w14="http://schemas.microsoft.com/office/word/2010/wordml" xmlns:w15="http://schemas.microsoft.com/office/word/2012/wordml" xmlns:w16cex="http://schemas.microsoft.com/office/word/2018/wordml/cex" xmlns:w16cid="http://schemas.microsoft.com/office/word/2016/wordml/cid" xmlns:w16="http://schemas.microsoft.com/office/word/2018/wordml" xmlns:w16se="http://schemas.microsoft.com/office/word/2015/wordml/symex" xmlns:wpg="http://schemas.microsoft.com/office/word/2010/wordprocessingGroup" xmlns:wpi="http://schemas.microsoft.com/office/word/2010/wordprocessingInk" xmlns:wne="http://schemas.microsoft.com/office/word/2006/wordml" xmlns:wps="http://schemas.microsoft.com/office/word/2010/wordprocessingShape" mc:Ignorable="w14 w15 w16se w16cid w16 w16cex wp14">
+<w:endnotes xmlns:wpc="http://schemas.microsoft.com/office/word/2010/wordprocessingCanvas" xmlns:cx="http://schemas.microsoft.com/office/drawing/2014/chartex" xmlns:cx1="http://schemas.microsoft.com/office/drawing/2015/9/8/chartex" xmlns:cx2="http://schemas.microsoft.com/office/drawing/2015/10/21/chartex" xmlns:cx3="http://schemas.microsoft.com/office/drawing/2016/5/9/chartex" xmlns:cx4="http://schemas.microsoft.com/office/drawing/2016/5/10/chartex" xmlns:cx5="http://schemas.microsoft.com/office/drawing/2016/5/11/chartex" xmlns:cx6="http://schemas.microsoft.com/office/drawing/2016/5/12/chartex" xmlns:cx7="http://schemas.microsoft.com/office/drawing/2016/5/13/chartex" xmlns:cx8="http://schemas.microsoft.com/office/drawing/2016/5/14/chartex" xmlns:mc="http://schemas.openxmlformats.org/markup-compatibility/2006" xmlns:aink="http://schemas.microsoft.com/office/drawing/2016/ink" xmlns:am3d="http://schemas.microsoft.com/office/drawing/2017/model3d" xmlns:o="urn:schemas-microsoft-com:office:office" xmlns:oel="http://schemas.microsoft.com/office/2019/extlst" xmlns:r="http://schemas.openxmlformats.org/officeDocument/2006/relationships" xmlns:m="http://schemas.openxmlformats.org/officeDocument/2006/math" xmlns:v="urn:schemas-microsoft-com:vml" xmlns:wp14="http://schemas.microsoft.com/office/word/2010/wordprocessingDrawing" xmlns:wp="http://schemas.openxmlformats.org/drawingml/2006/wordprocessingDrawing" xmlns:w10="urn:schemas-microsoft-com:office:word" xmlns:w="http://schemas.openxmlformats.org/wordprocessingml/2006/main" xmlns:w14="http://schemas.microsoft.com/office/word/2010/wordml" xmlns:w15="http://schemas.microsoft.com/office/word/2012/wordml" xmlns:w16cex="http://schemas.microsoft.com/office/word/2018/wordml/cex" xmlns:w16cid="http://schemas.microsoft.com/office/word/2016/wordml/cid" xmlns:w16="http://schemas.microsoft.com/office/word/2018/wordml" xmlns:w16sdtdh="http://schemas.microsoft.com/office/word/2020/wordml/sdtdatahash" xmlns:w16se="http://schemas.microsoft.com/office/word/2015/wordml/symex" xmlns:wpg="http://schemas.microsoft.com/office/word/2010/wordprocessingGroup" xmlns:wpi="http://schemas.microsoft.com/office/word/2010/wordprocessingInk" xmlns:wne="http://schemas.microsoft.com/office/word/2006/wordml" xmlns:wps="http://schemas.microsoft.com/office/word/2010/wordprocessingShape" mc:Ignorable="w14 w15 w16se w16cid w16 w16cex w16sdtdh wp14">
   <w:endnote w:type="separator" w:id="-1">
     <w:p>
       <w:r>
@@ -1320,7 +2189,7 @@
 </file>
 
 <file path=word/footnotes.xml><?xml version="1.0" encoding="utf-8"?>
-<w:footnotes xmlns:wpc="http://schemas.microsoft.com/office/word/2010/wordprocessingCanvas" xmlns:cx="http://schemas.microsoft.com/office/drawing/2014/chartex" xmlns:cx1="http://schemas.microsoft.com/office/drawing/2015/9/8/chartex" xmlns:cx2="http://schemas.microsoft.com/office/drawing/2015/10/21/chartex" xmlns:cx3="http://schemas.microsoft.com/office/drawing/2016/5/9/chartex" xmlns:cx4="http://schemas.microsoft.com/office/drawing/2016/5/10/chartex" xmlns:cx5="http://schemas.microsoft.com/office/drawing/2016/5/11/chartex" xmlns:cx6="http://schemas.microsoft.com/office/drawing/2016/5/12/chartex" xmlns:cx7="http://schemas.microsoft.com/office/drawing/2016/5/13/chartex" xmlns:cx8="http://schemas.microsoft.com/office/drawing/2016/5/14/chartex" xmlns:mc="http://schemas.openxmlformats.org/markup-compatibility/2006" xmlns:aink="http://schemas.microsoft.com/office/drawing/2016/ink" xmlns:am3d="http://schemas.microsoft.com/office/drawing/2017/model3d" xmlns:o="urn:schemas-microsoft-com:office:office" xmlns:r="http://schemas.openxmlformats.org/officeDocument/2006/relationships" xmlns:m="http://schemas.openxmlformats.org/officeDocument/2006/math" xmlns:v="urn:schemas-microsoft-com:vml" xmlns:wp14="http://schemas.microsoft.com/office/word/2010/wordprocessingDrawing" xmlns:wp="http://schemas.openxmlformats.org/drawingml/2006/wordprocessingDrawing" xmlns:w10="urn:schemas-microsoft-com:office:word" xmlns:w="http://schemas.openxmlformats.org/wordprocessingml/2006/main" xmlns:w14="http://schemas.microsoft.com/office/word/2010/wordml" xmlns:w15="http://schemas.microsoft.com/office/word/2012/wordml" xmlns:w16cex="http://schemas.microsoft.com/office/word/2018/wordml/cex" xmlns:w16cid="http://schemas.microsoft.com/office/word/2016/wordml/cid" xmlns:w16="http://schemas.microsoft.com/office/word/2018/wordml" xmlns:w16se="http://schemas.microsoft.com/office/word/2015/wordml/symex" xmlns:wpg="http://schemas.microsoft.com/office/word/2010/wordprocessingGroup" xmlns:wpi="http://schemas.microsoft.com/office/word/2010/wordprocessingInk" xmlns:wne="http://schemas.microsoft.com/office/word/2006/wordml" xmlns:wps="http://schemas.microsoft.com/office/word/2010/wordprocessingShape" mc:Ignorable="w14 w15 w16se w16cid w16 w16cex wp14">
+<w:footnotes xmlns:wpc="http://schemas.microsoft.com/office/word/2010/wordprocessingCanvas" xmlns:cx="http://schemas.microsoft.com/office/drawing/2014/chartex" xmlns:cx1="http://schemas.microsoft.com/office/drawing/2015/9/8/chartex" xmlns:cx2="http://schemas.microsoft.com/office/drawing/2015/10/21/chartex" xmlns:cx3="http://schemas.microsoft.com/office/drawing/2016/5/9/chartex" xmlns:cx4="http://schemas.microsoft.com/office/drawing/2016/5/10/chartex" xmlns:cx5="http://schemas.microsoft.com/office/drawing/2016/5/11/chartex" xmlns:cx6="http://schemas.microsoft.com/office/drawing/2016/5/12/chartex" xmlns:cx7="http://schemas.microsoft.com/office/drawing/2016/5/13/chartex" xmlns:cx8="http://schemas.microsoft.com/office/drawing/2016/5/14/chartex" xmlns:mc="http://schemas.openxmlformats.org/markup-compatibility/2006" xmlns:aink="http://schemas.microsoft.com/office/drawing/2016/ink" xmlns:am3d="http://schemas.microsoft.com/office/drawing/2017/model3d" xmlns:o="urn:schemas-microsoft-com:office:office" xmlns:oel="http://schemas.microsoft.com/office/2019/extlst" xmlns:r="http://schemas.openxmlformats.org/officeDocument/2006/relationships" xmlns:m="http://schemas.openxmlformats.org/officeDocument/2006/math" xmlns:v="urn:schemas-microsoft-com:vml" xmlns:wp14="http://schemas.microsoft.com/office/word/2010/wordprocessingDrawing" xmlns:wp="http://schemas.openxmlformats.org/drawingml/2006/wordprocessingDrawing" xmlns:w10="urn:schemas-microsoft-com:office:word" xmlns:w="http://schemas.openxmlformats.org/wordprocessingml/2006/main" xmlns:w14="http://schemas.microsoft.com/office/word/2010/wordml" xmlns:w15="http://schemas.microsoft.com/office/word/2012/wordml" xmlns:w16cex="http://schemas.microsoft.com/office/word/2018/wordml/cex" xmlns:w16cid="http://schemas.microsoft.com/office/word/2016/wordml/cid" xmlns:w16="http://schemas.microsoft.com/office/word/2018/wordml" xmlns:w16sdtdh="http://schemas.microsoft.com/office/word/2020/wordml/sdtdatahash" xmlns:w16se="http://schemas.microsoft.com/office/word/2015/wordml/symex" xmlns:wpg="http://schemas.microsoft.com/office/word/2010/wordprocessingGroup" xmlns:wpi="http://schemas.microsoft.com/office/word/2010/wordprocessingInk" xmlns:wne="http://schemas.microsoft.com/office/word/2006/wordml" xmlns:wps="http://schemas.microsoft.com/office/word/2010/wordprocessingShape" mc:Ignorable="w14 w15 w16se w16cid w16 w16cex w16sdtdh wp14">
   <w:footnote w:type="separator" w:id="-1">
     <w:p>
       <w:r>
@@ -1339,7 +2208,7 @@
 </file>
 
 <file path=word/header1.xml><?xml version="1.0" encoding="utf-8"?>
-<w:hdr xmlns:wpc="http://schemas.microsoft.com/office/word/2010/wordprocessingCanvas" xmlns:cx="http://schemas.microsoft.com/office/drawing/2014/chartex" xmlns:cx1="http://schemas.microsoft.com/office/drawing/2015/9/8/chartex" xmlns:cx2="http://schemas.microsoft.com/office/drawing/2015/10/21/chartex" xmlns:cx3="http://schemas.microsoft.com/office/drawing/2016/5/9/chartex" xmlns:cx4="http://schemas.microsoft.com/office/drawing/2016/5/10/chartex" xmlns:cx5="http://schemas.microsoft.com/office/drawing/2016/5/11/chartex" xmlns:cx6="http://schemas.microsoft.com/office/drawing/2016/5/12/chartex" xmlns:cx7="http://schemas.microsoft.com/office/drawing/2016/5/13/chartex" xmlns:cx8="http://schemas.microsoft.com/office/drawing/2016/5/14/chartex" xmlns:mc="http://schemas.openxmlformats.org/markup-compatibility/2006" xmlns:aink="http://schemas.microsoft.com/office/drawing/2016/ink" xmlns:am3d="http://schemas.microsoft.com/office/drawing/2017/model3d" xmlns:o="urn:schemas-microsoft-com:office:office" xmlns:r="http://schemas.openxmlformats.org/officeDocument/2006/relationships" xmlns:m="http://schemas.openxmlformats.org/officeDocument/2006/math" xmlns:v="urn:schemas-microsoft-com:vml" xmlns:wp14="http://schemas.microsoft.com/office/word/2010/wordprocessingDrawing" xmlns:wp="http://schemas.openxmlformats.org/drawingml/2006/wordprocessingDrawing" xmlns:w10="urn:schemas-microsoft-com:office:word" xmlns:w="http://schemas.openxmlformats.org/wordprocessingml/2006/main" xmlns:w14="http://schemas.microsoft.com/office/word/2010/wordml" xmlns:w15="http://schemas.microsoft.com/office/word/2012/wordml" xmlns:w16cex="http://schemas.microsoft.com/office/word/2018/wordml/cex" xmlns:w16cid="http://schemas.microsoft.com/office/word/2016/wordml/cid" xmlns:w16="http://schemas.microsoft.com/office/word/2018/wordml" xmlns:w16se="http://schemas.microsoft.com/office/word/2015/wordml/symex" xmlns:wpg="http://schemas.microsoft.com/office/word/2010/wordprocessingGroup" xmlns:wpi="http://schemas.microsoft.com/office/word/2010/wordprocessingInk" xmlns:wne="http://schemas.microsoft.com/office/word/2006/wordml" xmlns:wps="http://schemas.microsoft.com/office/word/2010/wordprocessingShape" mc:Ignorable="w14 w15 w16se w16cid w16 w16cex wp14">
+<w:hdr xmlns:wpc="http://schemas.microsoft.com/office/word/2010/wordprocessingCanvas" xmlns:cx="http://schemas.microsoft.com/office/drawing/2014/chartex" xmlns:cx1="http://schemas.microsoft.com/office/drawing/2015/9/8/chartex" xmlns:cx2="http://schemas.microsoft.com/office/drawing/2015/10/21/chartex" xmlns:cx3="http://schemas.microsoft.com/office/drawing/2016/5/9/chartex" xmlns:cx4="http://schemas.microsoft.com/office/drawing/2016/5/10/chartex" xmlns:cx5="http://schemas.microsoft.com/office/drawing/2016/5/11/chartex" xmlns:cx6="http://schemas.microsoft.com/office/drawing/2016/5/12/chartex" xmlns:cx7="http://schemas.microsoft.com/office/drawing/2016/5/13/chartex" xmlns:cx8="http://schemas.microsoft.com/office/drawing/2016/5/14/chartex" xmlns:mc="http://schemas.openxmlformats.org/markup-compatibility/2006" xmlns:aink="http://schemas.microsoft.com/office/drawing/2016/ink" xmlns:am3d="http://schemas.microsoft.com/office/drawing/2017/model3d" xmlns:o="urn:schemas-microsoft-com:office:office" xmlns:oel="http://schemas.microsoft.com/office/2019/extlst" xmlns:r="http://schemas.openxmlformats.org/officeDocument/2006/relationships" xmlns:m="http://schemas.openxmlformats.org/officeDocument/2006/math" xmlns:v="urn:schemas-microsoft-com:vml" xmlns:wp14="http://schemas.microsoft.com/office/word/2010/wordprocessingDrawing" xmlns:wp="http://schemas.openxmlformats.org/drawingml/2006/wordprocessingDrawing" xmlns:w10="urn:schemas-microsoft-com:office:word" xmlns:w="http://schemas.openxmlformats.org/wordprocessingml/2006/main" xmlns:w14="http://schemas.microsoft.com/office/word/2010/wordml" xmlns:w15="http://schemas.microsoft.com/office/word/2012/wordml" xmlns:w16cex="http://schemas.microsoft.com/office/word/2018/wordml/cex" xmlns:w16cid="http://schemas.microsoft.com/office/word/2016/wordml/cid" xmlns:w16="http://schemas.microsoft.com/office/word/2018/wordml" xmlns:w16sdtdh="http://schemas.microsoft.com/office/word/2020/wordml/sdtdatahash" xmlns:w16se="http://schemas.microsoft.com/office/word/2015/wordml/symex" xmlns:wpg="http://schemas.microsoft.com/office/word/2010/wordprocessingGroup" xmlns:wpi="http://schemas.microsoft.com/office/word/2010/wordprocessingInk" xmlns:wne="http://schemas.microsoft.com/office/word/2006/wordml" xmlns:wps="http://schemas.microsoft.com/office/word/2010/wordprocessingShape" mc:Ignorable="w14 w15 w16se w16cid w16 w16cex w16sdtdh wp14">
   <w:p>
     <w:pPr>
       <w:pStyle w:val="Header"/>
@@ -1377,7 +2246,7 @@
 </file>
 
 <file path=word/styles.xml><?xml version="1.0" encoding="utf-8"?>
-<w:styles xmlns:mc="http://schemas.openxmlformats.org/markup-compatibility/2006" xmlns:r="http://schemas.openxmlformats.org/officeDocument/2006/relationships" xmlns:w="http://schemas.openxmlformats.org/wordprocessingml/2006/main" xmlns:w14="http://schemas.microsoft.com/office/word/2010/wordml" xmlns:w15="http://schemas.microsoft.com/office/word/2012/wordml" xmlns:w16cex="http://schemas.microsoft.com/office/word/2018/wordml/cex" xmlns:w16cid="http://schemas.microsoft.com/office/word/2016/wordml/cid" xmlns:w16="http://schemas.microsoft.com/office/word/2018/wordml" xmlns:w16se="http://schemas.microsoft.com/office/word/2015/wordml/symex" mc:Ignorable="w14 w15 w16se w16cid w16 w16cex">
+<w:styles xmlns:mc="http://schemas.openxmlformats.org/markup-compatibility/2006" xmlns:r="http://schemas.openxmlformats.org/officeDocument/2006/relationships" xmlns:w="http://schemas.openxmlformats.org/wordprocessingml/2006/main" xmlns:w14="http://schemas.microsoft.com/office/word/2010/wordml" xmlns:w15="http://schemas.microsoft.com/office/word/2012/wordml" xmlns:w16cex="http://schemas.microsoft.com/office/word/2018/wordml/cex" xmlns:w16cid="http://schemas.microsoft.com/office/word/2016/wordml/cid" xmlns:w16="http://schemas.microsoft.com/office/word/2018/wordml" xmlns:w16sdtdh="http://schemas.microsoft.com/office/word/2020/wordml/sdtdatahash" xmlns:w16se="http://schemas.microsoft.com/office/word/2015/wordml/symex" mc:Ignorable="w14 w15 w16se w16cid w16 w16cex w16sdtdh">
   <w:docDefaults>
     <w:rPrDefault>
       <w:rPr>
@@ -1874,6 +2743,18 @@
       <w:contextualSpacing/>
     </w:pPr>
   </w:style>
+  <w:style w:type="character" w:styleId="FollowedHyperlink">
+    <w:name w:val="FollowedHyperlink"/>
+    <w:basedOn w:val="DefaultParagraphFont"/>
+    <w:uiPriority w:val="99"/>
+    <w:semiHidden/>
+    <w:unhideWhenUsed/>
+    <w:rsid w:val="00DC348E"/>
+    <w:rPr>
+      <w:color w:val="954F72" w:themeColor="followedHyperlink"/>
+      <w:u w:val="single"/>
+    </w:rPr>
+  </w:style>
 </w:styles>
 </file>
 
@@ -2170,4 +3051,16 @@
     </a:ext>
   </a:extLst>
 </a:theme>
+</file>
+
+<file path=customXml/item1.xml><?xml version="1.0" encoding="utf-8"?>
+<b:Sources xmlns:b="http://schemas.openxmlformats.org/officeDocument/2006/bibliography" xmlns="http://schemas.openxmlformats.org/officeDocument/2006/bibliography" SelectedStyle="/APASixthEditionOfficeOnline.xsl" StyleName="APA" Version="6"/>
+</file>
+
+<file path=customXml/itemProps1.xml><?xml version="1.0" encoding="utf-8"?>
+<ds:datastoreItem xmlns:ds="http://schemas.openxmlformats.org/officeDocument/2006/customXml" ds:itemID="{54EAA252-57BD-E542-B24C-619E4D81D4A0}">
+  <ds:schemaRefs>
+    <ds:schemaRef ds:uri="http://schemas.openxmlformats.org/officeDocument/2006/bibliography"/>
+  </ds:schemaRefs>
+</ds:datastoreItem>
 </file>
</xml_diff>